<commit_message>
Replace URS Document 0.6.docx
</commit_message>
<xml_diff>
--- a/Documentation/URS Document 0.6.docx
+++ b/Documentation/URS Document 0.6.docx
@@ -334,21 +334,7 @@
                                       <w:sz w:val="28"/>
                                       <w:szCs w:val="28"/>
                                     </w:rPr>
-                                    <w:t>2</w:t>
-                                  </w:r>
-                                  <w:r>
-                                    <w:rPr>
-                                      <w:sz w:val="28"/>
-                                      <w:szCs w:val="28"/>
-                                    </w:rPr>
-                                    <w:t xml:space="preserve">1 November </w:t>
-                                  </w:r>
-                                  <w:r>
-                                    <w:rPr>
-                                      <w:sz w:val="28"/>
-                                      <w:szCs w:val="28"/>
-                                    </w:rPr>
-                                    <w:t>2020</w:t>
+                                    <w:t>22 December 2020</w:t>
                                   </w:r>
                                 </w:p>
                                 <w:p>
@@ -389,14 +375,7 @@
                                       <w:sz w:val="28"/>
                                       <w:szCs w:val="28"/>
                                     </w:rPr>
-                                    <w:t>Document Version: 0.</w:t>
-                                  </w:r>
-                                  <w:r>
-                                    <w:rPr>
-                                      <w:sz w:val="28"/>
-                                      <w:szCs w:val="28"/>
-                                    </w:rPr>
-                                    <w:t>6</w:t>
+                                    <w:t>Document Version: 0.7</w:t>
                                   </w:r>
                                 </w:p>
                                 <w:p>
@@ -420,7 +399,6 @@
                                       <w:dataBinding w:prefixMappings="xmlns:ns0='http://schemas.microsoft.com/office/2006/coverPageProps' " w:xpath="/ns0:CoverPageProperties[1]/ns0:CompanyEmail[1]" w:storeItemID="{55AF091B-3C7A-41E3-B477-F2FDAA23CFDA}"/>
                                       <w:text/>
                                     </w:sdtPr>
-                                    <w:sdtEndPr/>
                                     <w:sdtContent>
                                       <w:r>
                                         <w:rPr>
@@ -801,21 +779,7 @@
                                 <w:sz w:val="28"/>
                                 <w:szCs w:val="28"/>
                               </w:rPr>
-                              <w:t>2</w:t>
-                            </w:r>
-                            <w:r>
-                              <w:rPr>
-                                <w:sz w:val="28"/>
-                                <w:szCs w:val="28"/>
-                              </w:rPr>
-                              <w:t xml:space="preserve">1 November </w:t>
-                            </w:r>
-                            <w:r>
-                              <w:rPr>
-                                <w:sz w:val="28"/>
-                                <w:szCs w:val="28"/>
-                              </w:rPr>
-                              <w:t>2020</w:t>
+                              <w:t>22 December 2020</w:t>
                             </w:r>
                           </w:p>
                           <w:p>
@@ -856,14 +820,7 @@
                                 <w:sz w:val="28"/>
                                 <w:szCs w:val="28"/>
                               </w:rPr>
-                              <w:t>Document Version: 0.</w:t>
-                            </w:r>
-                            <w:r>
-                              <w:rPr>
-                                <w:sz w:val="28"/>
-                                <w:szCs w:val="28"/>
-                              </w:rPr>
-                              <w:t>6</w:t>
+                              <w:t>Document Version: 0.7</w:t>
                             </w:r>
                           </w:p>
                           <w:p>
@@ -887,7 +844,6 @@
                                 <w:dataBinding w:prefixMappings="xmlns:ns0='http://schemas.microsoft.com/office/2006/coverPageProps' " w:xpath="/ns0:CoverPageProperties[1]/ns0:CompanyEmail[1]" w:storeItemID="{55AF091B-3C7A-41E3-B477-F2FDAA23CFDA}"/>
                                 <w:text/>
                               </w:sdtPr>
-                              <w:sdtEndPr/>
                               <w:sdtContent>
                                 <w:r>
                                   <w:rPr>
@@ -2678,7 +2634,23 @@
                 <w:sz w:val="24"/>
                 <w:szCs w:val="24"/>
               </w:rPr>
-              <w:t>Added Information about Iteration 1 (Website)</w:t>
+              <w:t xml:space="preserve">Added Information about Iteration </w:t>
+            </w:r>
+            <w:r>
+              <w:rPr>
+                <w:rFonts w:ascii="Arial" w:hAnsi="Arial" w:cs="Arial"/>
+                <w:sz w:val="24"/>
+                <w:szCs w:val="24"/>
+              </w:rPr>
+              <w:t>2</w:t>
+            </w:r>
+            <w:r>
+              <w:rPr>
+                <w:rFonts w:ascii="Arial" w:hAnsi="Arial" w:cs="Arial"/>
+                <w:sz w:val="24"/>
+                <w:szCs w:val="24"/>
+              </w:rPr>
+              <w:t xml:space="preserve"> </w:t>
             </w:r>
           </w:p>
           <w:p>
@@ -2723,6 +2695,120 @@
                 <w:szCs w:val="24"/>
               </w:rPr>
               <w:t xml:space="preserve">Added GUI for Stock Manager </w:t>
+            </w:r>
+            <w:r>
+              <w:rPr>
+                <w:rFonts w:ascii="Arial" w:hAnsi="Arial" w:cs="Arial"/>
+                <w:sz w:val="24"/>
+                <w:szCs w:val="24"/>
+              </w:rPr>
+              <w:t xml:space="preserve"> </w:t>
+            </w:r>
+          </w:p>
+        </w:tc>
+      </w:tr>
+      <w:tr>
+        <w:trPr>
+          <w:trHeight w:val="248"/>
+        </w:trPr>
+        <w:tc>
+          <w:tcPr>
+            <w:tcW w:w="1822" w:type="dxa"/>
+          </w:tcPr>
+          <w:p>
+            <w:pPr>
+              <w:rPr>
+                <w:rFonts w:ascii="Arial" w:hAnsi="Arial" w:cs="Arial"/>
+              </w:rPr>
+            </w:pPr>
+            <w:r>
+              <w:rPr>
+                <w:rFonts w:ascii="Arial" w:hAnsi="Arial" w:cs="Arial"/>
+              </w:rPr>
+              <w:t>22 December</w:t>
+            </w:r>
+          </w:p>
+        </w:tc>
+        <w:tc>
+          <w:tcPr>
+            <w:tcW w:w="1434" w:type="dxa"/>
+          </w:tcPr>
+          <w:p>
+            <w:pPr>
+              <w:rPr>
+                <w:rFonts w:ascii="Arial" w:hAnsi="Arial" w:cs="Arial"/>
+              </w:rPr>
+            </w:pPr>
+            <w:r>
+              <w:rPr>
+                <w:rFonts w:ascii="Arial" w:hAnsi="Arial" w:cs="Arial"/>
+              </w:rPr>
+              <w:t>Version 0.7</w:t>
+            </w:r>
+          </w:p>
+        </w:tc>
+        <w:tc>
+          <w:tcPr>
+            <w:tcW w:w="5811" w:type="dxa"/>
+          </w:tcPr>
+          <w:p>
+            <w:pPr>
+              <w:pStyle w:val="ListParagraph"/>
+              <w:numPr>
+                <w:ilvl w:val="0"/>
+                <w:numId w:val="15"/>
+              </w:numPr>
+              <w:rPr>
+                <w:rFonts w:ascii="Arial" w:hAnsi="Arial" w:cs="Arial"/>
+                <w:sz w:val="24"/>
+                <w:szCs w:val="24"/>
+              </w:rPr>
+            </w:pPr>
+            <w:r>
+              <w:rPr>
+                <w:rFonts w:ascii="Arial" w:hAnsi="Arial" w:cs="Arial"/>
+                <w:sz w:val="24"/>
+                <w:szCs w:val="24"/>
+              </w:rPr>
+              <w:t xml:space="preserve">Added Information about Iteration </w:t>
+            </w:r>
+            <w:r>
+              <w:rPr>
+                <w:rFonts w:ascii="Arial" w:hAnsi="Arial" w:cs="Arial"/>
+                <w:sz w:val="24"/>
+                <w:szCs w:val="24"/>
+              </w:rPr>
+              <w:t>3</w:t>
+            </w:r>
+            <w:r>
+              <w:rPr>
+                <w:rFonts w:ascii="Arial" w:hAnsi="Arial" w:cs="Arial"/>
+                <w:sz w:val="24"/>
+                <w:szCs w:val="24"/>
+              </w:rPr>
+              <w:t xml:space="preserve"> </w:t>
+            </w:r>
+          </w:p>
+          <w:p>
+            <w:pPr>
+              <w:pStyle w:val="ListParagraph"/>
+              <w:numPr>
+                <w:ilvl w:val="0"/>
+                <w:numId w:val="15"/>
+              </w:numPr>
+              <w:rPr>
+                <w:rFonts w:ascii="Arial" w:hAnsi="Arial" w:cs="Arial"/>
+                <w:sz w:val="24"/>
+                <w:szCs w:val="24"/>
+              </w:rPr>
+            </w:pPr>
+            <w:r>
+              <w:rPr>
+                <w:rFonts w:ascii="Arial" w:hAnsi="Arial" w:cs="Arial"/>
+                <w:sz w:val="24"/>
+                <w:szCs w:val="24"/>
+              </w:rPr>
+              <w:t xml:space="preserve">Added GUI for Automated Scheduling </w:t>
             </w:r>
             <w:r>
               <w:rPr>
@@ -7999,7 +8085,25 @@
           <w:bCs/>
           <w:u w:val="single"/>
         </w:rPr>
-        <w:t>Use Case FR0</w:t>
+        <w:t xml:space="preserve">Use Case </w:t>
+      </w:r>
+      <w:r>
+        <w:rPr>
+          <w:rFonts w:ascii="Arial" w:hAnsi="Arial" w:cs="Arial"/>
+          <w:b/>
+          <w:bCs/>
+          <w:u w:val="single"/>
+        </w:rPr>
+        <w:t>WebR</w:t>
+      </w:r>
+      <w:r>
+        <w:rPr>
+          <w:rFonts w:ascii="Arial" w:hAnsi="Arial" w:cs="Arial"/>
+          <w:b/>
+          <w:bCs/>
+          <w:u w:val="single"/>
+        </w:rPr>
+        <w:t>0</w:t>
       </w:r>
       <w:r>
         <w:rPr>
@@ -9245,100 +9349,49 @@
     </w:p>
     <w:p>
       <w:pPr>
-        <w:rPr>
-          <w:rFonts w:ascii="Arial" w:eastAsiaTheme="majorEastAsia" w:hAnsi="Arial" w:cs="Arial"/>
-          <w:color w:val="2F5496" w:themeColor="accent1" w:themeShade="BF"/>
-          <w:lang w:val="en-US"/>
-        </w:rPr>
-      </w:pPr>
-    </w:p>
-    <w:p>
-      <w:pPr>
-        <w:rPr>
-          <w:rFonts w:ascii="Arial" w:eastAsiaTheme="majorEastAsia" w:hAnsi="Arial" w:cs="Arial"/>
-          <w:color w:val="2F5496" w:themeColor="accent1" w:themeShade="BF"/>
-          <w:lang w:val="en-US"/>
-        </w:rPr>
-      </w:pPr>
-    </w:p>
-    <w:p>
-      <w:pPr>
-        <w:rPr>
-          <w:rFonts w:ascii="Arial" w:hAnsi="Arial" w:cs="Arial"/>
-          <w:lang w:val="en-US"/>
-        </w:rPr>
-      </w:pPr>
+        <w:pStyle w:val="Heading1"/>
+        <w:rPr>
+          <w:lang w:val="en-US"/>
+        </w:rPr>
+      </w:pPr>
+      <w:r>
+        <w:br/>
+      </w:r>
+      <w:r>
+        <w:rPr>
+          <w:rFonts w:ascii="Arial" w:hAnsi="Arial" w:cs="Arial"/>
+        </w:rPr>
+        <w:t>GUI:</w:t>
+      </w:r>
+      <w:r>
+        <w:rPr>
+          <w:rFonts w:ascii="Arial" w:hAnsi="Arial" w:cs="Arial"/>
+        </w:rPr>
+        <w:t xml:space="preserve"> C# Application</w:t>
+      </w:r>
+      <w:r>
+        <w:br/>
+      </w:r>
     </w:p>
     <w:p>
       <w:pPr>
         <w:pStyle w:val="ListParagraph"/>
-        <w:numPr>
-          <w:ilvl w:val="0"/>
-          <w:numId w:val="30"/>
-        </w:numPr>
-        <w:rPr>
-          <w:rFonts w:ascii="Arial" w:eastAsiaTheme="majorEastAsia" w:hAnsi="Arial" w:cs="Arial"/>
-          <w:color w:val="2F5496" w:themeColor="accent1" w:themeShade="BF"/>
-          <w:sz w:val="32"/>
-          <w:szCs w:val="32"/>
-          <w:lang w:val="en-US"/>
-        </w:rPr>
-      </w:pPr>
-      <w:r>
-        <w:rPr>
-          <w:rFonts w:ascii="Arial" w:hAnsi="Arial" w:cs="Arial"/>
-          <w:lang w:val="en-US"/>
-        </w:rPr>
-        <w:br w:type="page"/>
-      </w:r>
-    </w:p>
-    <w:p>
-      <w:pPr>
-        <w:pStyle w:val="Heading1"/>
-        <w:rPr>
-          <w:rFonts w:ascii="Arial" w:hAnsi="Arial" w:cs="Arial"/>
-        </w:rPr>
-      </w:pPr>
-      <w:bookmarkStart w:id="10" w:name="_Toc57577396"/>
-      <w:r>
-        <w:rPr>
-          <w:rFonts w:ascii="Arial" w:hAnsi="Arial" w:cs="Arial"/>
-        </w:rPr>
-        <w:lastRenderedPageBreak/>
-        <w:t>GUI:</w:t>
-      </w:r>
-      <w:r>
-        <w:rPr>
-          <w:rFonts w:ascii="Arial" w:hAnsi="Arial" w:cs="Arial"/>
-        </w:rPr>
-        <w:t xml:space="preserve"> C# Application</w:t>
-      </w:r>
-      <w:bookmarkEnd w:id="10"/>
-    </w:p>
-    <w:p>
-      <w:pPr>
-        <w:rPr>
-          <w:rFonts w:ascii="Arial" w:hAnsi="Arial" w:cs="Arial"/>
-        </w:rPr>
-      </w:pPr>
-    </w:p>
-    <w:p>
-      <w:pPr>
-        <w:rPr>
-          <w:rFonts w:ascii="Arial" w:hAnsi="Arial" w:cs="Arial"/>
+        <w:rPr>
+          <w:rFonts w:ascii="Arial" w:hAnsi="Arial" w:cs="Arial"/>
+          <w:lang w:val="en-US"/>
         </w:rPr>
       </w:pPr>
       <w:r>
         <w:rPr>
           <w:rFonts w:ascii="Arial" w:hAnsi="Arial" w:cs="Arial"/>
           <w:noProof/>
-          <w:lang w:val="nl-NL" w:eastAsia="nl-NL"/>
+          <w:lang w:val="en-US"/>
         </w:rPr>
         <w:drawing>
-          <wp:inline distT="0" distB="0" distL="0" distR="0" wp14:anchorId="5E57FB24" wp14:editId="704A6F6A">
-            <wp:extent cx="5727700" cy="3489325"/>
-            <wp:effectExtent l="0" t="0" r="0" b="3175"/>
-            <wp:docPr id="7" name="Picture 7" descr="A screenshot of a cell phone&#10;&#10;Description automatically generated"/>
+          <wp:inline distT="0" distB="0" distL="0" distR="0" wp14:anchorId="4A4A63F0" wp14:editId="2F42C93B">
+            <wp:extent cx="2650922" cy="2683569"/>
+            <wp:effectExtent l="0" t="0" r="3810" b="0"/>
+            <wp:docPr id="34" name="Picture 34" descr="Graphical user interface, application&#10;&#10;Description automatically generated"/>
             <wp:cNvGraphicFramePr>
               <a:graphicFrameLocks xmlns:a="http://schemas.openxmlformats.org/drawingml/2006/main" noChangeAspect="1"/>
             </wp:cNvGraphicFramePr>
@@ -9346,7 +9399,7 @@
               <a:graphicData uri="http://schemas.openxmlformats.org/drawingml/2006/picture">
                 <pic:pic xmlns:pic="http://schemas.openxmlformats.org/drawingml/2006/picture">
                   <pic:nvPicPr>
-                    <pic:cNvPr id="7" name="Picture 7" descr="A screenshot of a cell phone&#10;&#10;Description automatically generated"/>
+                    <pic:cNvPr id="34" name="Picture 34" descr="Graphical user interface, application&#10;&#10;Description automatically generated"/>
                     <pic:cNvPicPr/>
                   </pic:nvPicPr>
                   <pic:blipFill>
@@ -9364,7 +9417,7 @@
                   <pic:spPr>
                     <a:xfrm>
                       <a:off x="0" y="0"/>
-                      <a:ext cx="5727700" cy="3489325"/>
+                      <a:ext cx="2674111" cy="2707043"/>
                     </a:xfrm>
                     <a:prstGeom prst="rect">
                       <a:avLst/>
@@ -9376,55 +9429,79 @@
           </wp:inline>
         </w:drawing>
       </w:r>
-    </w:p>
-    <w:p>
-      <w:pPr>
-        <w:rPr>
-          <w:rFonts w:ascii="Arial" w:hAnsi="Arial" w:cs="Arial"/>
-        </w:rPr>
-      </w:pPr>
-    </w:p>
-    <w:p>
-      <w:pPr>
-        <w:rPr>
-          <w:rFonts w:ascii="Arial" w:hAnsi="Arial" w:cs="Arial"/>
-          <w:sz w:val="20"/>
-          <w:szCs w:val="20"/>
-        </w:rPr>
-      </w:pPr>
-      <w:r>
-        <w:rPr>
-          <w:rFonts w:ascii="Arial" w:hAnsi="Arial" w:cs="Arial"/>
-          <w:sz w:val="20"/>
-          <w:szCs w:val="20"/>
-        </w:rPr>
-        <w:t xml:space="preserve">This page allows the user to input their credentials before allowing them access to the employees’ database. Only once their credentials are matched to those in our database will they be allowed to move on to the next screen. </w:t>
-      </w:r>
-    </w:p>
-    <w:p>
-      <w:pPr>
-        <w:rPr>
-          <w:rFonts w:ascii="Arial" w:hAnsi="Arial" w:cs="Arial"/>
-        </w:rPr>
-      </w:pPr>
-    </w:p>
-    <w:p>
-      <w:pPr>
-        <w:rPr>
-          <w:rFonts w:ascii="Arial" w:hAnsi="Arial" w:cs="Arial"/>
-        </w:rPr>
-      </w:pPr>
+      <w:r>
+        <w:rPr>
+          <w:rFonts w:ascii="Arial" w:hAnsi="Arial" w:cs="Arial"/>
+        </w:rPr>
+        <w:br/>
+      </w:r>
+      <w:r>
+        <w:rPr>
+          <w:rFonts w:ascii="Arial" w:hAnsi="Arial" w:cs="Arial"/>
+          <w:lang w:val="en-US"/>
+        </w:rPr>
+        <w:br/>
+      </w:r>
+      <w:r>
+        <w:rPr>
+          <w:rFonts w:ascii="Arial" w:hAnsi="Arial" w:cs="Arial"/>
+        </w:rPr>
+        <w:t>Login Page: User must enter the user specific credentials.</w:t>
+      </w:r>
+      <w:r>
+        <w:rPr>
+          <w:rFonts w:ascii="Arial" w:hAnsi="Arial" w:cs="Arial"/>
+        </w:rPr>
+        <w:t xml:space="preserve"> </w:t>
+      </w:r>
+      <w:r>
+        <w:rPr>
+          <w:rFonts w:ascii="Arial" w:hAnsi="Arial" w:cs="Arial"/>
+        </w:rPr>
+        <w:br/>
+      </w:r>
+      <w:r>
+        <w:rPr>
+          <w:rFonts w:ascii="Arial" w:hAnsi="Arial" w:cs="Arial"/>
+          <w:lang w:val="en-US"/>
+        </w:rPr>
+        <w:br/>
+      </w:r>
+      <w:r>
+        <w:rPr>
+          <w:rFonts w:ascii="Arial" w:hAnsi="Arial" w:cs="Arial"/>
+          <w:lang w:val="en-US"/>
+        </w:rPr>
+        <w:br w:type="page"/>
+      </w:r>
+    </w:p>
+    <w:p>
+      <w:pPr>
+        <w:pStyle w:val="Heading1"/>
+        <w:rPr>
+          <w:rFonts w:ascii="Arial" w:hAnsi="Arial" w:cs="Arial"/>
+        </w:rPr>
+      </w:pPr>
+      <w:bookmarkStart w:id="10" w:name="_Toc57577396"/>
       <w:r>
         <w:rPr>
           <w:rFonts w:ascii="Arial" w:hAnsi="Arial" w:cs="Arial"/>
           <w:noProof/>
-          <w:lang w:val="nl-NL" w:eastAsia="nl-NL"/>
-        </w:rPr>
+        </w:rPr>
+        <w:lastRenderedPageBreak/>
         <w:drawing>
-          <wp:inline distT="0" distB="0" distL="0" distR="0" wp14:anchorId="72A11F74" wp14:editId="2A409F5A">
-            <wp:extent cx="5727700" cy="2820035"/>
+          <wp:anchor distT="0" distB="0" distL="114300" distR="114300" simplePos="0" relativeHeight="251661312" behindDoc="0" locked="0" layoutInCell="1" allowOverlap="1" wp14:anchorId="48E19CE9" wp14:editId="3D469CF9">
+            <wp:simplePos x="0" y="0"/>
+            <wp:positionH relativeFrom="column">
+              <wp:posOffset>0</wp:posOffset>
+            </wp:positionH>
+            <wp:positionV relativeFrom="paragraph">
+              <wp:posOffset>394970</wp:posOffset>
+            </wp:positionV>
+            <wp:extent cx="5727700" cy="3027680"/>
             <wp:effectExtent l="0" t="0" r="0" b="0"/>
-            <wp:docPr id="8" name="Picture 8" descr="A screenshot of a cell phone&#10;&#10;Description automatically generated"/>
+            <wp:wrapSquare wrapText="bothSides"/>
+            <wp:docPr id="2" name="Picture 2" descr="Graphical user interface, text&#10;&#10;Description automatically generated"/>
             <wp:cNvGraphicFramePr>
               <a:graphicFrameLocks xmlns:a="http://schemas.openxmlformats.org/drawingml/2006/main" noChangeAspect="1"/>
             </wp:cNvGraphicFramePr>
@@ -9432,7 +9509,7 @@
               <a:graphicData uri="http://schemas.openxmlformats.org/drawingml/2006/picture">
                 <pic:pic xmlns:pic="http://schemas.openxmlformats.org/drawingml/2006/picture">
                   <pic:nvPicPr>
-                    <pic:cNvPr id="8" name="Picture 8" descr="A screenshot of a cell phone&#10;&#10;Description automatically generated"/>
+                    <pic:cNvPr id="2" name="Picture 2" descr="Graphical user interface, text&#10;&#10;Description automatically generated"/>
                     <pic:cNvPicPr/>
                   </pic:nvPicPr>
                   <pic:blipFill>
@@ -9450,7 +9527,111 @@
                   <pic:spPr>
                     <a:xfrm>
                       <a:off x="0" y="0"/>
-                      <a:ext cx="5727700" cy="2820035"/>
+                      <a:ext cx="5727700" cy="3027680"/>
+                    </a:xfrm>
+                    <a:prstGeom prst="rect">
+                      <a:avLst/>
+                    </a:prstGeom>
+                  </pic:spPr>
+                </pic:pic>
+              </a:graphicData>
+            </a:graphic>
+            <wp14:sizeRelH relativeFrom="page">
+              <wp14:pctWidth>0</wp14:pctWidth>
+            </wp14:sizeRelH>
+            <wp14:sizeRelV relativeFrom="page">
+              <wp14:pctHeight>0</wp14:pctHeight>
+            </wp14:sizeRelV>
+          </wp:anchor>
+        </w:drawing>
+      </w:r>
+      <w:bookmarkEnd w:id="10"/>
+    </w:p>
+    <w:p>
+      <w:pPr>
+        <w:rPr>
+          <w:rFonts w:ascii="Arial" w:hAnsi="Arial" w:cs="Arial"/>
+        </w:rPr>
+      </w:pPr>
+      <w:r>
+        <w:rPr>
+          <w:rFonts w:ascii="Arial" w:hAnsi="Arial" w:cs="Arial"/>
+        </w:rPr>
+        <w:br/>
+      </w:r>
+    </w:p>
+    <w:p>
+      <w:pPr>
+        <w:rPr>
+          <w:rFonts w:ascii="Arial" w:hAnsi="Arial" w:cs="Arial"/>
+        </w:rPr>
+      </w:pPr>
+      <w:r>
+        <w:rPr>
+          <w:rFonts w:ascii="Arial" w:hAnsi="Arial" w:cs="Arial"/>
+        </w:rPr>
+        <w:t>Dashboard Page:</w:t>
+      </w:r>
+      <w:r>
+        <w:rPr>
+          <w:rFonts w:ascii="Arial" w:hAnsi="Arial" w:cs="Arial"/>
+        </w:rPr>
+        <w:t xml:space="preserve"> This s the home page that </w:t>
+      </w:r>
+      <w:r>
+        <w:rPr>
+          <w:rFonts w:ascii="Arial" w:hAnsi="Arial" w:cs="Arial"/>
+        </w:rPr>
+        <w:br/>
+      </w:r>
+      <w:r>
+        <w:rPr>
+          <w:rFonts w:ascii="Arial" w:hAnsi="Arial" w:cs="Arial"/>
+        </w:rPr>
+        <w:br/>
+      </w:r>
+      <w:r>
+        <w:rPr>
+          <w:rFonts w:ascii="Arial" w:hAnsi="Arial" w:cs="Arial"/>
+        </w:rPr>
+        <w:br/>
+      </w:r>
+      <w:r>
+        <w:rPr>
+          <w:rFonts w:ascii="Arial" w:hAnsi="Arial" w:cs="Arial"/>
+          <w:noProof/>
+        </w:rPr>
+        <w:drawing>
+          <wp:inline distT="0" distB="0" distL="0" distR="0" wp14:anchorId="1EB90E1D" wp14:editId="13AAD2BD">
+            <wp:extent cx="5727700" cy="3038475"/>
+            <wp:effectExtent l="0" t="0" r="0" b="0"/>
+            <wp:docPr id="4" name="Picture 4" descr="Graphical user interface&#10;&#10;Description automatically generated"/>
+            <wp:cNvGraphicFramePr>
+              <a:graphicFrameLocks xmlns:a="http://schemas.openxmlformats.org/drawingml/2006/main" noChangeAspect="1"/>
+            </wp:cNvGraphicFramePr>
+            <a:graphic xmlns:a="http://schemas.openxmlformats.org/drawingml/2006/main">
+              <a:graphicData uri="http://schemas.openxmlformats.org/drawingml/2006/picture">
+                <pic:pic xmlns:pic="http://schemas.openxmlformats.org/drawingml/2006/picture">
+                  <pic:nvPicPr>
+                    <pic:cNvPr id="4" name="Picture 4" descr="Graphical user interface&#10;&#10;Description automatically generated"/>
+                    <pic:cNvPicPr/>
+                  </pic:nvPicPr>
+                  <pic:blipFill>
+                    <a:blip r:embed="rId11">
+                      <a:extLst>
+                        <a:ext uri="{28A0092B-C50C-407E-A947-70E740481C1C}">
+                          <a14:useLocalDpi xmlns:a14="http://schemas.microsoft.com/office/drawing/2010/main" val="0"/>
+                        </a:ext>
+                      </a:extLst>
+                    </a:blip>
+                    <a:stretch>
+                      <a:fillRect/>
+                    </a:stretch>
+                  </pic:blipFill>
+                  <pic:spPr>
+                    <a:xfrm>
+                      <a:off x="0" y="0"/>
+                      <a:ext cx="5727700" cy="3038475"/>
                     </a:xfrm>
                     <a:prstGeom prst="rect">
                       <a:avLst/>
@@ -9462,31 +9643,67 @@
           </wp:inline>
         </w:drawing>
       </w:r>
-    </w:p>
-    <w:p>
-      <w:pPr>
-        <w:rPr>
-          <w:rFonts w:ascii="Arial" w:hAnsi="Arial" w:cs="Arial"/>
-          <w:sz w:val="20"/>
-          <w:szCs w:val="20"/>
-        </w:rPr>
-      </w:pPr>
-    </w:p>
-    <w:p>
-      <w:pPr>
-        <w:rPr>
-          <w:rFonts w:ascii="Arial" w:hAnsi="Arial" w:cs="Arial"/>
-          <w:sz w:val="20"/>
-          <w:szCs w:val="20"/>
-        </w:rPr>
-      </w:pPr>
-      <w:r>
-        <w:rPr>
-          <w:rFonts w:ascii="Arial" w:hAnsi="Arial" w:cs="Arial"/>
-          <w:sz w:val="20"/>
-          <w:szCs w:val="20"/>
-        </w:rPr>
-        <w:t xml:space="preserve">This is the home page. Here the user is able to choose which task they would like to perform. There are buttons that will take them to another screen where they will be able to complete the task of their choosing. We call this our home page as the user can navigate from here. </w:t>
+      <w:r>
+        <w:rPr>
+          <w:rFonts w:ascii="Arial" w:hAnsi="Arial" w:cs="Arial"/>
+        </w:rPr>
+        <w:br/>
+      </w:r>
+      <w:r>
+        <w:rPr>
+          <w:rFonts w:ascii="Arial" w:hAnsi="Arial" w:cs="Arial"/>
+        </w:rPr>
+        <w:br/>
+      </w:r>
+    </w:p>
+    <w:p>
+      <w:pPr>
+        <w:rPr>
+          <w:rFonts w:ascii="Arial" w:hAnsi="Arial" w:cs="Arial"/>
+        </w:rPr>
+      </w:pPr>
+      <w:r>
+        <w:rPr>
+          <w:rFonts w:ascii="Arial" w:hAnsi="Arial" w:cs="Arial"/>
+        </w:rPr>
+        <w:t>Admin Main Page:</w:t>
+      </w:r>
+      <w:r>
+        <w:rPr>
+          <w:rFonts w:ascii="Arial" w:hAnsi="Arial" w:cs="Arial"/>
+        </w:rPr>
+        <w:t xml:space="preserve"> View all administrators.</w:t>
+      </w:r>
+    </w:p>
+    <w:p>
+      <w:pPr>
+        <w:rPr>
+          <w:rFonts w:ascii="Arial" w:hAnsi="Arial" w:cs="Arial"/>
+        </w:rPr>
+      </w:pPr>
+      <w:r>
+        <w:rPr>
+          <w:rFonts w:ascii="Arial" w:hAnsi="Arial" w:cs="Arial"/>
+        </w:rPr>
+        <w:br/>
+      </w:r>
+      <w:r>
+        <w:rPr>
+          <w:rFonts w:ascii="Arial" w:hAnsi="Arial" w:cs="Arial"/>
+        </w:rPr>
+        <w:br/>
+      </w:r>
+      <w:r>
+        <w:rPr>
+          <w:rFonts w:ascii="Arial" w:hAnsi="Arial" w:cs="Arial"/>
+        </w:rPr>
+        <w:br/>
+      </w:r>
+      <w:r>
+        <w:rPr>
+          <w:rFonts w:ascii="Arial" w:hAnsi="Arial" w:cs="Arial"/>
+        </w:rPr>
+        <w:br w:type="page"/>
       </w:r>
     </w:p>
     <w:p>
@@ -9499,14 +9716,13 @@
         <w:rPr>
           <w:rFonts w:ascii="Arial" w:hAnsi="Arial" w:cs="Arial"/>
           <w:noProof/>
-          <w:lang w:val="nl-NL" w:eastAsia="nl-NL"/>
         </w:rPr>
         <w:lastRenderedPageBreak/>
         <w:drawing>
-          <wp:inline distT="0" distB="0" distL="0" distR="0" wp14:anchorId="0C2DFD11" wp14:editId="5B521F95">
-            <wp:extent cx="5725160" cy="3623310"/>
-            <wp:effectExtent l="0" t="0" r="8890" b="0"/>
-            <wp:docPr id="13" name="Picture 13" descr="A screenshot of a cell phone&#10;&#10;Description automatically generated"/>
+          <wp:inline distT="0" distB="0" distL="0" distR="0" wp14:anchorId="3C67D983" wp14:editId="7542486F">
+            <wp:extent cx="5727700" cy="3041650"/>
+            <wp:effectExtent l="0" t="0" r="0" b="6350"/>
+            <wp:docPr id="5" name="Picture 5" descr="Graphical user interface&#10;&#10;Description automatically generated"/>
             <wp:cNvGraphicFramePr>
               <a:graphicFrameLocks xmlns:a="http://schemas.openxmlformats.org/drawingml/2006/main" noChangeAspect="1"/>
             </wp:cNvGraphicFramePr>
@@ -9514,110 +9730,8 @@
               <a:graphicData uri="http://schemas.openxmlformats.org/drawingml/2006/picture">
                 <pic:pic xmlns:pic="http://schemas.openxmlformats.org/drawingml/2006/picture">
                   <pic:nvPicPr>
-                    <pic:cNvPr id="13" name="Picture 13" descr="A screenshot of a cell phone&#10;&#10;Description automatically generated"/>
-                    <pic:cNvPicPr>
-                      <a:picLocks noChangeAspect="1" noChangeArrowheads="1"/>
-                    </pic:cNvPicPr>
-                  </pic:nvPicPr>
-                  <pic:blipFill>
-                    <a:blip r:embed="rId11">
-                      <a:extLst>
-                        <a:ext uri="{28A0092B-C50C-407E-A947-70E740481C1C}">
-                          <a14:useLocalDpi xmlns:a14="http://schemas.microsoft.com/office/drawing/2010/main" val="0"/>
-                        </a:ext>
-                      </a:extLst>
-                    </a:blip>
-                    <a:srcRect/>
-                    <a:stretch>
-                      <a:fillRect/>
-                    </a:stretch>
-                  </pic:blipFill>
-                  <pic:spPr bwMode="auto">
-                    <a:xfrm>
-                      <a:off x="0" y="0"/>
-                      <a:ext cx="5725160" cy="3623310"/>
-                    </a:xfrm>
-                    <a:prstGeom prst="rect">
-                      <a:avLst/>
-                    </a:prstGeom>
-                    <a:noFill/>
-                    <a:ln>
-                      <a:noFill/>
-                    </a:ln>
-                  </pic:spPr>
-                </pic:pic>
-              </a:graphicData>
-            </a:graphic>
-          </wp:inline>
-        </w:drawing>
-      </w:r>
-    </w:p>
-    <w:p>
-      <w:pPr>
-        <w:rPr>
-          <w:rFonts w:ascii="Arial" w:hAnsi="Arial" w:cs="Arial"/>
-        </w:rPr>
-      </w:pPr>
-    </w:p>
-    <w:p>
-      <w:pPr>
-        <w:rPr>
-          <w:rFonts w:ascii="Arial" w:hAnsi="Arial" w:cs="Arial"/>
-          <w:sz w:val="20"/>
-          <w:szCs w:val="20"/>
-        </w:rPr>
-      </w:pPr>
-      <w:r>
-        <w:rPr>
-          <w:rFonts w:ascii="Arial" w:hAnsi="Arial" w:cs="Arial"/>
-          <w:sz w:val="20"/>
-          <w:szCs w:val="20"/>
-        </w:rPr>
-        <w:t>With this screen we are able to implement our first function required by the client. This is to “Add a Staff Member/Edit a Staff Member”. Here the administration department will be able to add newly recruited members to the database so that they can be given a work schedule. However, the users also have the option to update their staff members with the update button.</w:t>
-      </w:r>
-    </w:p>
-    <w:p>
-      <w:pPr>
-        <w:rPr>
-          <w:rFonts w:ascii="Arial" w:hAnsi="Arial" w:cs="Arial"/>
-        </w:rPr>
-      </w:pPr>
-    </w:p>
-    <w:p>
-      <w:pPr>
-        <w:rPr>
-          <w:rFonts w:ascii="Arial" w:hAnsi="Arial" w:cs="Arial"/>
-        </w:rPr>
-      </w:pPr>
-    </w:p>
-    <w:p>
-      <w:pPr>
-        <w:rPr>
-          <w:rFonts w:ascii="Arial" w:hAnsi="Arial" w:cs="Arial"/>
-        </w:rPr>
-      </w:pPr>
-      <w:r>
-        <w:rPr>
-          <w:rFonts w:ascii="Arial" w:hAnsi="Arial" w:cs="Arial"/>
-          <w:noProof/>
-          <w:lang w:val="nl-NL" w:eastAsia="nl-NL"/>
-        </w:rPr>
-        <w:drawing>
-          <wp:inline distT="0" distB="0" distL="0" distR="0" wp14:anchorId="78928FFC" wp14:editId="29AAB63A">
-            <wp:extent cx="5727700" cy="3221355"/>
-            <wp:effectExtent l="0" t="0" r="6350" b="0"/>
-            <wp:docPr id="3" name="Picture 3" descr="A screenshot of a cell phone&#10;&#10;Description automatically generated"/>
-            <wp:cNvGraphicFramePr>
-              <a:graphicFrameLocks xmlns:a="http://schemas.openxmlformats.org/drawingml/2006/main" noChangeAspect="1"/>
-            </wp:cNvGraphicFramePr>
-            <a:graphic xmlns:a="http://schemas.openxmlformats.org/drawingml/2006/main">
-              <a:graphicData uri="http://schemas.openxmlformats.org/drawingml/2006/picture">
-                <pic:pic xmlns:pic="http://schemas.openxmlformats.org/drawingml/2006/picture">
-                  <pic:nvPicPr>
-                    <pic:cNvPr id="3" name="Picture 3" descr="A screenshot of a cell phone&#10;&#10;Description automatically generated"/>
-                    <pic:cNvPicPr>
-                      <a:picLocks noChangeAspect="1" noChangeArrowheads="1"/>
-                    </pic:cNvPicPr>
+                    <pic:cNvPr id="5" name="Picture 5" descr="Graphical user interface&#10;&#10;Description automatically generated"/>
+                    <pic:cNvPicPr/>
                   </pic:nvPicPr>
                   <pic:blipFill>
                     <a:blip r:embed="rId12">
@@ -9627,23 +9741,18 @@
                         </a:ext>
                       </a:extLst>
                     </a:blip>
-                    <a:srcRect/>
                     <a:stretch>
                       <a:fillRect/>
                     </a:stretch>
                   </pic:blipFill>
-                  <pic:spPr bwMode="auto">
+                  <pic:spPr>
                     <a:xfrm>
                       <a:off x="0" y="0"/>
-                      <a:ext cx="5727700" cy="3221355"/>
+                      <a:ext cx="5727700" cy="3041650"/>
                     </a:xfrm>
                     <a:prstGeom prst="rect">
                       <a:avLst/>
                     </a:prstGeom>
-                    <a:noFill/>
-                    <a:ln>
-                      <a:noFill/>
-                    </a:ln>
                   </pic:spPr>
                 </pic:pic>
               </a:graphicData>
@@ -9656,66 +9765,68 @@
       <w:pPr>
         <w:rPr>
           <w:rFonts w:ascii="Arial" w:hAnsi="Arial" w:cs="Arial"/>
-          <w:sz w:val="20"/>
-          <w:szCs w:val="20"/>
-        </w:rPr>
-      </w:pPr>
-      <w:r>
-        <w:rPr>
-          <w:rFonts w:ascii="Arial" w:hAnsi="Arial" w:cs="Arial"/>
-          <w:sz w:val="20"/>
-          <w:szCs w:val="20"/>
-        </w:rPr>
-        <w:t>The view staff page will show information about every employee in the store. As an administrator, you can edit or delete an employee if it’s necessary. You can view more employees if you use the scrollbar. Finally</w:t>
-      </w:r>
-      <w:r>
-        <w:rPr>
-          <w:rFonts w:ascii="Arial" w:hAnsi="Arial" w:cs="Arial"/>
-          <w:sz w:val="20"/>
-          <w:szCs w:val="20"/>
-        </w:rPr>
-        <w:t>,</w:t>
-      </w:r>
-      <w:r>
-        <w:rPr>
-          <w:rFonts w:ascii="Arial" w:hAnsi="Arial" w:cs="Arial"/>
-          <w:sz w:val="20"/>
-          <w:szCs w:val="20"/>
-        </w:rPr>
-        <w:t xml:space="preserve"> upon implementation of the application, we will have employees with unique names and their designated department. </w:t>
-      </w:r>
-    </w:p>
-    <w:p>
-      <w:pPr>
-        <w:rPr>
-          <w:rFonts w:ascii="Arial" w:hAnsi="Arial" w:cs="Arial"/>
-        </w:rPr>
-      </w:pPr>
-    </w:p>
-    <w:p>
-      <w:pPr>
-        <w:rPr>
-          <w:rFonts w:ascii="Arial" w:hAnsi="Arial" w:cs="Arial"/>
-        </w:rPr>
-      </w:pPr>
-    </w:p>
-    <w:p>
-      <w:pPr>
-        <w:rPr>
-          <w:rFonts w:ascii="Arial" w:hAnsi="Arial" w:cs="Arial"/>
-        </w:rPr>
-      </w:pPr>
+        </w:rPr>
+      </w:pPr>
+    </w:p>
+    <w:p>
+      <w:pPr>
+        <w:rPr>
+          <w:rFonts w:ascii="Arial" w:hAnsi="Arial" w:cs="Arial"/>
+        </w:rPr>
+      </w:pPr>
+    </w:p>
+    <w:p>
+      <w:pPr>
+        <w:rPr>
+          <w:rFonts w:ascii="Arial" w:hAnsi="Arial" w:cs="Arial"/>
+        </w:rPr>
+      </w:pPr>
+      <w:r>
+        <w:rPr>
+          <w:rFonts w:ascii="Arial" w:hAnsi="Arial" w:cs="Arial"/>
+        </w:rPr>
+        <w:t>Add Admin:</w:t>
+      </w:r>
+      <w:r>
+        <w:rPr>
+          <w:rFonts w:ascii="Arial" w:hAnsi="Arial" w:cs="Arial"/>
+        </w:rPr>
+        <w:t xml:space="preserve"> Adds a new administrator to the system.</w:t>
+      </w:r>
+      <w:r>
+        <w:rPr>
+          <w:rFonts w:ascii="Arial" w:hAnsi="Arial" w:cs="Arial"/>
+        </w:rPr>
+        <w:br/>
+      </w:r>
+      <w:r>
+        <w:rPr>
+          <w:rFonts w:ascii="Arial" w:hAnsi="Arial" w:cs="Arial"/>
+        </w:rPr>
+        <w:br/>
+      </w:r>
+      <w:r>
+        <w:rPr>
+          <w:rFonts w:ascii="Arial" w:hAnsi="Arial" w:cs="Arial"/>
+        </w:rPr>
+        <w:br/>
+      </w:r>
+      <w:r>
+        <w:rPr>
+          <w:rFonts w:ascii="Arial" w:hAnsi="Arial" w:cs="Arial"/>
+        </w:rPr>
+        <w:br/>
+      </w:r>
       <w:r>
         <w:rPr>
           <w:rFonts w:ascii="Arial" w:hAnsi="Arial" w:cs="Arial"/>
           <w:noProof/>
-          <w:lang w:val="nl-NL" w:eastAsia="nl-NL"/>
         </w:rPr>
         <w:drawing>
-          <wp:inline distT="0" distB="0" distL="0" distR="0" wp14:anchorId="151D9654" wp14:editId="2B1CE464">
-            <wp:extent cx="5727700" cy="2860040"/>
-            <wp:effectExtent l="0" t="0" r="6350" b="0"/>
-            <wp:docPr id="9" name="Picture 9" descr="A screenshot of a social media post&#10;&#10;Description automatically generated"/>
+          <wp:inline distT="0" distB="0" distL="0" distR="0" wp14:anchorId="4FA3E12C" wp14:editId="15DAE4A4">
+            <wp:extent cx="5727700" cy="3034665"/>
+            <wp:effectExtent l="0" t="0" r="0" b="635"/>
+            <wp:docPr id="14" name="Picture 14" descr="Graphical user interface&#10;&#10;Description automatically generated"/>
             <wp:cNvGraphicFramePr>
               <a:graphicFrameLocks xmlns:a="http://schemas.openxmlformats.org/drawingml/2006/main" noChangeAspect="1"/>
             </wp:cNvGraphicFramePr>
@@ -9723,10 +9834,8 @@
               <a:graphicData uri="http://schemas.openxmlformats.org/drawingml/2006/picture">
                 <pic:pic xmlns:pic="http://schemas.openxmlformats.org/drawingml/2006/picture">
                   <pic:nvPicPr>
-                    <pic:cNvPr id="9" name="Picture 9" descr="A screenshot of a social media post&#10;&#10;Description automatically generated"/>
-                    <pic:cNvPicPr>
-                      <a:picLocks noChangeAspect="1" noChangeArrowheads="1"/>
-                    </pic:cNvPicPr>
+                    <pic:cNvPr id="14" name="Picture 14" descr="Graphical user interface&#10;&#10;Description automatically generated"/>
+                    <pic:cNvPicPr/>
                   </pic:nvPicPr>
                   <pic:blipFill>
                     <a:blip r:embed="rId13">
@@ -9736,23 +9845,18 @@
                         </a:ext>
                       </a:extLst>
                     </a:blip>
-                    <a:srcRect/>
                     <a:stretch>
                       <a:fillRect/>
                     </a:stretch>
                   </pic:blipFill>
-                  <pic:spPr bwMode="auto">
+                  <pic:spPr>
                     <a:xfrm>
                       <a:off x="0" y="0"/>
-                      <a:ext cx="5727700" cy="2860040"/>
+                      <a:ext cx="5727700" cy="3034665"/>
                     </a:xfrm>
                     <a:prstGeom prst="rect">
                       <a:avLst/>
                     </a:prstGeom>
-                    <a:noFill/>
-                    <a:ln>
-                      <a:noFill/>
-                    </a:ln>
                   </pic:spPr>
                 </pic:pic>
               </a:graphicData>
@@ -9772,6 +9876,69 @@
       <w:pPr>
         <w:rPr>
           <w:rFonts w:ascii="Arial" w:hAnsi="Arial" w:cs="Arial"/>
+        </w:rPr>
+      </w:pPr>
+    </w:p>
+    <w:p>
+      <w:pPr>
+        <w:rPr>
+          <w:rFonts w:ascii="Arial" w:hAnsi="Arial" w:cs="Arial"/>
+        </w:rPr>
+      </w:pPr>
+      <w:r>
+        <w:rPr>
+          <w:rFonts w:ascii="Arial" w:hAnsi="Arial" w:cs="Arial"/>
+        </w:rPr>
+        <w:t xml:space="preserve">Edit Admin: </w:t>
+      </w:r>
+      <w:r>
+        <w:rPr>
+          <w:rFonts w:ascii="Arial" w:hAnsi="Arial" w:cs="Arial"/>
+        </w:rPr>
+        <w:t>Allows the user to edit permissions of other employees.</w:t>
+      </w:r>
+      <w:r>
+        <w:rPr>
+          <w:rFonts w:ascii="Arial" w:hAnsi="Arial" w:cs="Arial"/>
+        </w:rPr>
+        <w:br/>
+      </w:r>
+      <w:r>
+        <w:rPr>
+          <w:rFonts w:ascii="Arial" w:hAnsi="Arial" w:cs="Arial"/>
+        </w:rPr>
+        <w:br/>
+      </w:r>
+      <w:r>
+        <w:rPr>
+          <w:rFonts w:ascii="Arial" w:hAnsi="Arial" w:cs="Arial"/>
+        </w:rPr>
+        <w:br/>
+      </w:r>
+      <w:r>
+        <w:rPr>
+          <w:rFonts w:ascii="Arial" w:hAnsi="Arial" w:cs="Arial"/>
+        </w:rPr>
+        <w:br/>
+      </w:r>
+      <w:r>
+        <w:rPr>
+          <w:rFonts w:ascii="Arial" w:hAnsi="Arial" w:cs="Arial"/>
+        </w:rPr>
+        <w:br/>
+      </w:r>
+    </w:p>
+    <w:p>
+      <w:pPr>
+        <w:rPr>
+          <w:rFonts w:ascii="Arial" w:hAnsi="Arial" w:cs="Arial"/>
+        </w:rPr>
+      </w:pPr>
+    </w:p>
+    <w:p>
+      <w:pPr>
+        <w:rPr>
+          <w:rFonts w:ascii="Arial" w:hAnsi="Arial" w:cs="Arial"/>
           <w:sz w:val="20"/>
           <w:szCs w:val="20"/>
         </w:rPr>
@@ -9779,89 +9946,16 @@
       <w:r>
         <w:rPr>
           <w:rFonts w:ascii="Arial" w:hAnsi="Arial" w:cs="Arial"/>
+          <w:noProof/>
           <w:sz w:val="20"/>
           <w:szCs w:val="20"/>
         </w:rPr>
-        <w:t>This is the Schedule page from this page you can see the information for each day.</w:t>
-      </w:r>
-    </w:p>
-    <w:p>
-      <w:pPr>
-        <w:rPr>
-          <w:rFonts w:ascii="Arial" w:hAnsi="Arial" w:cs="Arial"/>
-          <w:sz w:val="20"/>
-          <w:szCs w:val="20"/>
-        </w:rPr>
-      </w:pPr>
-      <w:r>
-        <w:rPr>
-          <w:rFonts w:ascii="Arial" w:hAnsi="Arial" w:cs="Arial"/>
-          <w:sz w:val="20"/>
-          <w:szCs w:val="20"/>
-        </w:rPr>
-        <w:t xml:space="preserve">Staff count column will show the user how many employees are working of that date. </w:t>
-      </w:r>
-    </w:p>
-    <w:p>
-      <w:pPr>
-        <w:rPr>
-          <w:rFonts w:ascii="Arial" w:hAnsi="Arial" w:cs="Arial"/>
-          <w:sz w:val="20"/>
-          <w:szCs w:val="20"/>
-        </w:rPr>
-      </w:pPr>
-      <w:r>
-        <w:rPr>
-          <w:rFonts w:ascii="Arial" w:hAnsi="Arial" w:cs="Arial"/>
-          <w:sz w:val="20"/>
-          <w:szCs w:val="20"/>
-        </w:rPr>
-        <w:t>Status column will show the user which schedule is full/not full/empty.</w:t>
-      </w:r>
-    </w:p>
-    <w:p>
-      <w:pPr>
-        <w:rPr>
-          <w:rFonts w:ascii="Arial" w:hAnsi="Arial" w:cs="Arial"/>
-          <w:sz w:val="20"/>
-          <w:szCs w:val="20"/>
-        </w:rPr>
-      </w:pPr>
-      <w:r>
-        <w:rPr>
-          <w:rFonts w:ascii="Arial" w:hAnsi="Arial" w:cs="Arial"/>
-          <w:sz w:val="20"/>
-          <w:szCs w:val="20"/>
-        </w:rPr>
-        <w:t>The form consists of three buttons for each day (schedule) which will give the user access to add or edit the schedule or delete it if needed.</w:t>
-      </w:r>
-    </w:p>
-    <w:p>
-      <w:pPr>
-        <w:rPr>
-          <w:rFonts w:ascii="Arial" w:hAnsi="Arial" w:cs="Arial"/>
-          <w:sz w:val="20"/>
-          <w:szCs w:val="20"/>
-        </w:rPr>
-      </w:pPr>
-    </w:p>
-    <w:p>
-      <w:pPr>
-        <w:rPr>
-          <w:rFonts w:ascii="Arial" w:hAnsi="Arial" w:cs="Arial"/>
-        </w:rPr>
-      </w:pPr>
-      <w:r>
-        <w:rPr>
-          <w:rFonts w:ascii="Arial" w:hAnsi="Arial" w:cs="Arial"/>
-          <w:noProof/>
-          <w:lang w:val="nl-NL" w:eastAsia="nl-NL"/>
-        </w:rPr>
+        <w:lastRenderedPageBreak/>
         <w:drawing>
-          <wp:inline distT="0" distB="0" distL="0" distR="0" wp14:anchorId="0E729BEF" wp14:editId="5DD4DDDD">
-            <wp:extent cx="5727700" cy="4010025"/>
-            <wp:effectExtent l="0" t="0" r="6350" b="9525"/>
-            <wp:docPr id="6" name="Picture 6" descr="A screenshot of a cell phone&#10;&#10;Description automatically generated"/>
+          <wp:inline distT="0" distB="0" distL="0" distR="0" wp14:anchorId="7888F184" wp14:editId="0A9F6BBD">
+            <wp:extent cx="5727700" cy="3041650"/>
+            <wp:effectExtent l="0" t="0" r="0" b="6350"/>
+            <wp:docPr id="15" name="Picture 15" descr="Graphical user interface&#10;&#10;Description automatically generated with medium confidence"/>
             <wp:cNvGraphicFramePr>
               <a:graphicFrameLocks xmlns:a="http://schemas.openxmlformats.org/drawingml/2006/main" noChangeAspect="1"/>
             </wp:cNvGraphicFramePr>
@@ -9869,10 +9963,8 @@
               <a:graphicData uri="http://schemas.openxmlformats.org/drawingml/2006/picture">
                 <pic:pic xmlns:pic="http://schemas.openxmlformats.org/drawingml/2006/picture">
                   <pic:nvPicPr>
-                    <pic:cNvPr id="6" name="Picture 6" descr="A screenshot of a cell phone&#10;&#10;Description automatically generated"/>
-                    <pic:cNvPicPr>
-                      <a:picLocks noChangeAspect="1" noChangeArrowheads="1"/>
-                    </pic:cNvPicPr>
+                    <pic:cNvPr id="15" name="Picture 15" descr="Graphical user interface&#10;&#10;Description automatically generated with medium confidence"/>
+                    <pic:cNvPicPr/>
                   </pic:nvPicPr>
                   <pic:blipFill>
                     <a:blip r:embed="rId14">
@@ -9882,23 +9974,18 @@
                         </a:ext>
                       </a:extLst>
                     </a:blip>
-                    <a:srcRect/>
                     <a:stretch>
                       <a:fillRect/>
                     </a:stretch>
                   </pic:blipFill>
-                  <pic:spPr bwMode="auto">
+                  <pic:spPr>
                     <a:xfrm>
                       <a:off x="0" y="0"/>
-                      <a:ext cx="5727700" cy="4010025"/>
+                      <a:ext cx="5727700" cy="3041650"/>
                     </a:xfrm>
                     <a:prstGeom prst="rect">
                       <a:avLst/>
                     </a:prstGeom>
-                    <a:noFill/>
-                    <a:ln>
-                      <a:noFill/>
-                    </a:ln>
                   </pic:spPr>
                 </pic:pic>
               </a:graphicData>
@@ -9906,29 +9993,27 @@
           </wp:inline>
         </w:drawing>
       </w:r>
-    </w:p>
-    <w:p>
-      <w:pPr>
-        <w:rPr>
-          <w:rFonts w:ascii="Arial" w:hAnsi="Arial" w:cs="Arial"/>
-        </w:rPr>
-      </w:pPr>
-    </w:p>
-    <w:p>
-      <w:pPr>
+      <w:r>
         <w:rPr>
           <w:rFonts w:ascii="Arial" w:hAnsi="Arial" w:cs="Arial"/>
           <w:sz w:val="20"/>
           <w:szCs w:val="20"/>
         </w:rPr>
-      </w:pPr>
+        <w:br/>
+      </w:r>
       <w:r>
         <w:rPr>
           <w:rFonts w:ascii="Arial" w:hAnsi="Arial" w:cs="Arial"/>
           <w:sz w:val="20"/>
           <w:szCs w:val="20"/>
         </w:rPr>
-        <w:t>This is the page where you can create schedule for the given date. There is a scrollable box which is going to list all of the already added employees into the database. In that box you can select which employee you want to participate in the shift and how long is he going</w:t>
+        <w:br/>
+      </w:r>
+      <w:r>
+        <w:rPr>
+          <w:rFonts w:ascii="Arial" w:hAnsi="Arial" w:cs="Arial"/>
+        </w:rPr>
+        <w:t>Employee Main Page:</w:t>
       </w:r>
       <w:r>
         <w:rPr>
@@ -9937,12 +10022,1595 @@
         <w:t xml:space="preserve"> </w:t>
       </w:r>
       <w:r>
+        <w:rPr>
+          <w:rFonts w:ascii="Arial" w:hAnsi="Arial" w:cs="Arial"/>
+        </w:rPr>
+        <w:t xml:space="preserve">This screen provides an overview of the current employees working for the company. </w:t>
+      </w:r>
+      <w:r>
+        <w:rPr>
+          <w:rFonts w:ascii="Arial" w:hAnsi="Arial" w:cs="Arial"/>
+        </w:rPr>
+        <w:br/>
+      </w:r>
+      <w:r>
+        <w:rPr>
+          <w:rFonts w:ascii="Arial" w:hAnsi="Arial" w:cs="Arial"/>
+        </w:rPr>
+        <w:br/>
+      </w:r>
+      <w:r>
+        <w:rPr>
+          <w:rFonts w:ascii="Arial" w:hAnsi="Arial" w:cs="Arial"/>
+        </w:rPr>
+        <w:br/>
+      </w:r>
+    </w:p>
+    <w:p>
+      <w:pPr>
         <w:rPr>
           <w:rFonts w:ascii="Arial" w:hAnsi="Arial" w:cs="Arial"/>
           <w:sz w:val="20"/>
           <w:szCs w:val="20"/>
         </w:rPr>
-        <w:t xml:space="preserve">work for that day. </w:t>
+      </w:pPr>
+      <w:r>
+        <w:rPr>
+          <w:rFonts w:ascii="Arial" w:hAnsi="Arial" w:cs="Arial"/>
+          <w:noProof/>
+          <w:sz w:val="20"/>
+          <w:szCs w:val="20"/>
+        </w:rPr>
+        <w:drawing>
+          <wp:inline distT="0" distB="0" distL="0" distR="0" wp14:anchorId="223EC158" wp14:editId="5A8589A2">
+            <wp:extent cx="5727700" cy="3030855"/>
+            <wp:effectExtent l="0" t="0" r="0" b="4445"/>
+            <wp:docPr id="16" name="Picture 16" descr="Graphical user interface&#10;&#10;Description automatically generated"/>
+            <wp:cNvGraphicFramePr>
+              <a:graphicFrameLocks xmlns:a="http://schemas.openxmlformats.org/drawingml/2006/main" noChangeAspect="1"/>
+            </wp:cNvGraphicFramePr>
+            <a:graphic xmlns:a="http://schemas.openxmlformats.org/drawingml/2006/main">
+              <a:graphicData uri="http://schemas.openxmlformats.org/drawingml/2006/picture">
+                <pic:pic xmlns:pic="http://schemas.openxmlformats.org/drawingml/2006/picture">
+                  <pic:nvPicPr>
+                    <pic:cNvPr id="16" name="Picture 16" descr="Graphical user interface&#10;&#10;Description automatically generated"/>
+                    <pic:cNvPicPr/>
+                  </pic:nvPicPr>
+                  <pic:blipFill>
+                    <a:blip r:embed="rId15">
+                      <a:extLst>
+                        <a:ext uri="{28A0092B-C50C-407E-A947-70E740481C1C}">
+                          <a14:useLocalDpi xmlns:a14="http://schemas.microsoft.com/office/drawing/2010/main" val="0"/>
+                        </a:ext>
+                      </a:extLst>
+                    </a:blip>
+                    <a:stretch>
+                      <a:fillRect/>
+                    </a:stretch>
+                  </pic:blipFill>
+                  <pic:spPr>
+                    <a:xfrm>
+                      <a:off x="0" y="0"/>
+                      <a:ext cx="5727700" cy="3030855"/>
+                    </a:xfrm>
+                    <a:prstGeom prst="rect">
+                      <a:avLst/>
+                    </a:prstGeom>
+                  </pic:spPr>
+                </pic:pic>
+              </a:graphicData>
+            </a:graphic>
+          </wp:inline>
+        </w:drawing>
+      </w:r>
+      <w:r>
+        <w:rPr>
+          <w:rFonts w:ascii="Arial" w:hAnsi="Arial" w:cs="Arial"/>
+          <w:sz w:val="20"/>
+          <w:szCs w:val="20"/>
+        </w:rPr>
+        <w:br/>
+      </w:r>
+      <w:r>
+        <w:rPr>
+          <w:rFonts w:ascii="Arial" w:hAnsi="Arial" w:cs="Arial"/>
+          <w:sz w:val="20"/>
+          <w:szCs w:val="20"/>
+        </w:rPr>
+        <w:br/>
+      </w:r>
+      <w:r>
+        <w:rPr>
+          <w:rFonts w:ascii="Arial" w:hAnsi="Arial" w:cs="Arial"/>
+          <w:sz w:val="20"/>
+          <w:szCs w:val="20"/>
+        </w:rPr>
+        <w:br/>
+      </w:r>
+      <w:r>
+        <w:rPr>
+          <w:rFonts w:ascii="Arial" w:hAnsi="Arial" w:cs="Arial"/>
+        </w:rPr>
+        <w:t>Add Employee:</w:t>
+      </w:r>
+      <w:r>
+        <w:rPr>
+          <w:rFonts w:ascii="Arial" w:hAnsi="Arial" w:cs="Arial"/>
+        </w:rPr>
+        <w:t xml:space="preserve"> Allows the administrator to add a new employee’s information.</w:t>
+      </w:r>
+      <w:r>
+        <w:rPr>
+          <w:rFonts w:ascii="Arial" w:hAnsi="Arial" w:cs="Arial"/>
+        </w:rPr>
+        <w:br/>
+      </w:r>
+      <w:r>
+        <w:rPr>
+          <w:rFonts w:ascii="Arial" w:hAnsi="Arial" w:cs="Arial"/>
+        </w:rPr>
+        <w:br/>
+      </w:r>
+      <w:r>
+        <w:rPr>
+          <w:rFonts w:ascii="Arial" w:hAnsi="Arial" w:cs="Arial"/>
+        </w:rPr>
+        <w:br/>
+      </w:r>
+      <w:r>
+        <w:rPr>
+          <w:rFonts w:ascii="Arial" w:hAnsi="Arial" w:cs="Arial"/>
+        </w:rPr>
+        <w:br/>
+      </w:r>
+      <w:r>
+        <w:rPr>
+          <w:rFonts w:ascii="Arial" w:hAnsi="Arial" w:cs="Arial"/>
+        </w:rPr>
+        <w:br/>
+      </w:r>
+      <w:r>
+        <w:rPr>
+          <w:rFonts w:ascii="Arial" w:hAnsi="Arial" w:cs="Arial"/>
+        </w:rPr>
+        <w:br/>
+      </w:r>
+      <w:r>
+        <w:rPr>
+          <w:rFonts w:ascii="Arial" w:hAnsi="Arial" w:cs="Arial"/>
+        </w:rPr>
+        <w:br/>
+      </w:r>
+      <w:r>
+        <w:rPr>
+          <w:rFonts w:ascii="Arial" w:hAnsi="Arial" w:cs="Arial"/>
+        </w:rPr>
+        <w:br/>
+      </w:r>
+      <w:r>
+        <w:rPr>
+          <w:rFonts w:ascii="Arial" w:hAnsi="Arial" w:cs="Arial"/>
+        </w:rPr>
+        <w:lastRenderedPageBreak/>
+        <w:br/>
+      </w:r>
+      <w:r>
+        <w:rPr>
+          <w:rFonts w:ascii="Arial" w:hAnsi="Arial" w:cs="Arial"/>
+        </w:rPr>
+        <w:br/>
+      </w:r>
+      <w:r>
+        <w:rPr>
+          <w:rFonts w:ascii="Arial" w:hAnsi="Arial" w:cs="Arial"/>
+          <w:noProof/>
+        </w:rPr>
+        <w:drawing>
+          <wp:inline distT="0" distB="0" distL="0" distR="0" wp14:anchorId="0EFA255D" wp14:editId="26465FDA">
+            <wp:extent cx="5727700" cy="3034030"/>
+            <wp:effectExtent l="0" t="0" r="0" b="1270"/>
+            <wp:docPr id="17" name="Picture 17" descr="Graphical user interface&#10;&#10;Description automatically generated"/>
+            <wp:cNvGraphicFramePr>
+              <a:graphicFrameLocks xmlns:a="http://schemas.openxmlformats.org/drawingml/2006/main" noChangeAspect="1"/>
+            </wp:cNvGraphicFramePr>
+            <a:graphic xmlns:a="http://schemas.openxmlformats.org/drawingml/2006/main">
+              <a:graphicData uri="http://schemas.openxmlformats.org/drawingml/2006/picture">
+                <pic:pic xmlns:pic="http://schemas.openxmlformats.org/drawingml/2006/picture">
+                  <pic:nvPicPr>
+                    <pic:cNvPr id="17" name="Picture 17" descr="Graphical user interface&#10;&#10;Description automatically generated"/>
+                    <pic:cNvPicPr/>
+                  </pic:nvPicPr>
+                  <pic:blipFill>
+                    <a:blip r:embed="rId16">
+                      <a:extLst>
+                        <a:ext uri="{28A0092B-C50C-407E-A947-70E740481C1C}">
+                          <a14:useLocalDpi xmlns:a14="http://schemas.microsoft.com/office/drawing/2010/main" val="0"/>
+                        </a:ext>
+                      </a:extLst>
+                    </a:blip>
+                    <a:stretch>
+                      <a:fillRect/>
+                    </a:stretch>
+                  </pic:blipFill>
+                  <pic:spPr>
+                    <a:xfrm>
+                      <a:off x="0" y="0"/>
+                      <a:ext cx="5727700" cy="3034030"/>
+                    </a:xfrm>
+                    <a:prstGeom prst="rect">
+                      <a:avLst/>
+                    </a:prstGeom>
+                  </pic:spPr>
+                </pic:pic>
+              </a:graphicData>
+            </a:graphic>
+          </wp:inline>
+        </w:drawing>
+      </w:r>
+      <w:r>
+        <w:rPr>
+          <w:rFonts w:ascii="Arial" w:hAnsi="Arial" w:cs="Arial"/>
+        </w:rPr>
+        <w:br/>
+      </w:r>
+      <w:r>
+        <w:rPr>
+          <w:rFonts w:ascii="Arial" w:hAnsi="Arial" w:cs="Arial"/>
+        </w:rPr>
+        <w:br/>
+        <w:t>Edit Employee:</w:t>
+      </w:r>
+      <w:r>
+        <w:rPr>
+          <w:rFonts w:ascii="Arial" w:hAnsi="Arial" w:cs="Arial"/>
+        </w:rPr>
+        <w:t xml:space="preserve"> Allows the administrator to edit the employee’s information.</w:t>
+      </w:r>
+      <w:r>
+        <w:rPr>
+          <w:rFonts w:ascii="Arial" w:hAnsi="Arial" w:cs="Arial"/>
+        </w:rPr>
+        <w:br/>
+      </w:r>
+      <w:r>
+        <w:rPr>
+          <w:rFonts w:ascii="Arial" w:hAnsi="Arial" w:cs="Arial"/>
+        </w:rPr>
+        <w:br/>
+      </w:r>
+      <w:r>
+        <w:rPr>
+          <w:rFonts w:ascii="Arial" w:hAnsi="Arial" w:cs="Arial"/>
+        </w:rPr>
+        <w:br/>
+      </w:r>
+      <w:r>
+        <w:rPr>
+          <w:rFonts w:ascii="Arial" w:hAnsi="Arial" w:cs="Arial"/>
+        </w:rPr>
+        <w:br/>
+      </w:r>
+      <w:r>
+        <w:rPr>
+          <w:rFonts w:ascii="Arial" w:hAnsi="Arial" w:cs="Arial"/>
+          <w:noProof/>
+          <w:sz w:val="20"/>
+          <w:szCs w:val="20"/>
+        </w:rPr>
+        <w:drawing>
+          <wp:inline distT="0" distB="0" distL="0" distR="0" wp14:anchorId="595187E6" wp14:editId="385F8178">
+            <wp:extent cx="5727700" cy="3034665"/>
+            <wp:effectExtent l="0" t="0" r="0" b="635"/>
+            <wp:docPr id="18" name="Picture 18" descr="A picture containing graphical user interface&#10;&#10;Description automatically generated"/>
+            <wp:cNvGraphicFramePr>
+              <a:graphicFrameLocks xmlns:a="http://schemas.openxmlformats.org/drawingml/2006/main" noChangeAspect="1"/>
+            </wp:cNvGraphicFramePr>
+            <a:graphic xmlns:a="http://schemas.openxmlformats.org/drawingml/2006/main">
+              <a:graphicData uri="http://schemas.openxmlformats.org/drawingml/2006/picture">
+                <pic:pic xmlns:pic="http://schemas.openxmlformats.org/drawingml/2006/picture">
+                  <pic:nvPicPr>
+                    <pic:cNvPr id="18" name="Picture 18" descr="A picture containing graphical user interface&#10;&#10;Description automatically generated"/>
+                    <pic:cNvPicPr/>
+                  </pic:nvPicPr>
+                  <pic:blipFill>
+                    <a:blip r:embed="rId17">
+                      <a:extLst>
+                        <a:ext uri="{28A0092B-C50C-407E-A947-70E740481C1C}">
+                          <a14:useLocalDpi xmlns:a14="http://schemas.microsoft.com/office/drawing/2010/main" val="0"/>
+                        </a:ext>
+                      </a:extLst>
+                    </a:blip>
+                    <a:stretch>
+                      <a:fillRect/>
+                    </a:stretch>
+                  </pic:blipFill>
+                  <pic:spPr>
+                    <a:xfrm>
+                      <a:off x="0" y="0"/>
+                      <a:ext cx="5727700" cy="3034665"/>
+                    </a:xfrm>
+                    <a:prstGeom prst="rect">
+                      <a:avLst/>
+                    </a:prstGeom>
+                  </pic:spPr>
+                </pic:pic>
+              </a:graphicData>
+            </a:graphic>
+          </wp:inline>
+        </w:drawing>
+      </w:r>
+      <w:r>
+        <w:rPr>
+          <w:rFonts w:ascii="Arial" w:hAnsi="Arial" w:cs="Arial"/>
+        </w:rPr>
+        <w:br/>
+      </w:r>
+      <w:r>
+        <w:rPr>
+          <w:rFonts w:ascii="Arial" w:hAnsi="Arial" w:cs="Arial"/>
+        </w:rPr>
+        <w:br/>
+        <w:t>Products Main Screen:</w:t>
+      </w:r>
+      <w:r>
+        <w:rPr>
+          <w:rFonts w:ascii="Arial" w:hAnsi="Arial" w:cs="Arial"/>
+        </w:rPr>
+        <w:t xml:space="preserve"> This screen allows the administrator to view all the current products that are being sold with the relevant information about the department it belongs to. </w:t>
+      </w:r>
+      <w:r>
+        <w:rPr>
+          <w:rFonts w:ascii="Arial" w:hAnsi="Arial" w:cs="Arial"/>
+          <w:sz w:val="20"/>
+          <w:szCs w:val="20"/>
+        </w:rPr>
+        <w:br w:type="page"/>
+      </w:r>
+    </w:p>
+    <w:p>
+      <w:pPr>
+        <w:rPr>
+          <w:rFonts w:ascii="Arial" w:hAnsi="Arial" w:cs="Arial"/>
+        </w:rPr>
+      </w:pPr>
+      <w:r>
+        <w:rPr>
+          <w:rFonts w:ascii="Arial" w:hAnsi="Arial" w:cs="Arial"/>
+          <w:noProof/>
+          <w:sz w:val="20"/>
+          <w:szCs w:val="20"/>
+        </w:rPr>
+        <w:lastRenderedPageBreak/>
+        <w:drawing>
+          <wp:inline distT="0" distB="0" distL="0" distR="0" wp14:anchorId="4ACDD8B5" wp14:editId="04BCD2E6">
+            <wp:extent cx="5727700" cy="3034665"/>
+            <wp:effectExtent l="0" t="0" r="0" b="635"/>
+            <wp:docPr id="19" name="Picture 19" descr="Graphical user interface&#10;&#10;Description automatically generated"/>
+            <wp:cNvGraphicFramePr>
+              <a:graphicFrameLocks xmlns:a="http://schemas.openxmlformats.org/drawingml/2006/main" noChangeAspect="1"/>
+            </wp:cNvGraphicFramePr>
+            <a:graphic xmlns:a="http://schemas.openxmlformats.org/drawingml/2006/main">
+              <a:graphicData uri="http://schemas.openxmlformats.org/drawingml/2006/picture">
+                <pic:pic xmlns:pic="http://schemas.openxmlformats.org/drawingml/2006/picture">
+                  <pic:nvPicPr>
+                    <pic:cNvPr id="19" name="Picture 19" descr="Graphical user interface&#10;&#10;Description automatically generated"/>
+                    <pic:cNvPicPr/>
+                  </pic:nvPicPr>
+                  <pic:blipFill>
+                    <a:blip r:embed="rId18">
+                      <a:extLst>
+                        <a:ext uri="{28A0092B-C50C-407E-A947-70E740481C1C}">
+                          <a14:useLocalDpi xmlns:a14="http://schemas.microsoft.com/office/drawing/2010/main" val="0"/>
+                        </a:ext>
+                      </a:extLst>
+                    </a:blip>
+                    <a:stretch>
+                      <a:fillRect/>
+                    </a:stretch>
+                  </pic:blipFill>
+                  <pic:spPr>
+                    <a:xfrm>
+                      <a:off x="0" y="0"/>
+                      <a:ext cx="5727700" cy="3034665"/>
+                    </a:xfrm>
+                    <a:prstGeom prst="rect">
+                      <a:avLst/>
+                    </a:prstGeom>
+                  </pic:spPr>
+                </pic:pic>
+              </a:graphicData>
+            </a:graphic>
+          </wp:inline>
+        </w:drawing>
+      </w:r>
+      <w:r>
+        <w:rPr>
+          <w:rFonts w:ascii="Arial" w:hAnsi="Arial" w:cs="Arial"/>
+          <w:sz w:val="20"/>
+          <w:szCs w:val="20"/>
+        </w:rPr>
+        <w:br/>
+      </w:r>
+      <w:r>
+        <w:rPr>
+          <w:rFonts w:ascii="Arial" w:hAnsi="Arial" w:cs="Arial"/>
+          <w:sz w:val="20"/>
+          <w:szCs w:val="20"/>
+        </w:rPr>
+        <w:br/>
+      </w:r>
+      <w:r>
+        <w:rPr>
+          <w:rFonts w:ascii="Arial" w:hAnsi="Arial" w:cs="Arial"/>
+        </w:rPr>
+        <w:t>Add Product:</w:t>
+      </w:r>
+      <w:r>
+        <w:rPr>
+          <w:rFonts w:ascii="Arial" w:hAnsi="Arial" w:cs="Arial"/>
+        </w:rPr>
+        <w:t xml:space="preserve"> Allows the administrator to add a new product and assign it to a department.</w:t>
+      </w:r>
+      <w:r>
+        <w:rPr>
+          <w:rFonts w:ascii="Arial" w:hAnsi="Arial" w:cs="Arial"/>
+        </w:rPr>
+        <w:br/>
+      </w:r>
+      <w:r>
+        <w:rPr>
+          <w:rFonts w:ascii="Arial" w:hAnsi="Arial" w:cs="Arial"/>
+        </w:rPr>
+        <w:br/>
+      </w:r>
+      <w:r>
+        <w:rPr>
+          <w:rFonts w:ascii="Arial" w:hAnsi="Arial" w:cs="Arial"/>
+        </w:rPr>
+        <w:br/>
+      </w:r>
+      <w:r>
+        <w:rPr>
+          <w:rFonts w:ascii="Arial" w:hAnsi="Arial" w:cs="Arial"/>
+          <w:noProof/>
+          <w:sz w:val="20"/>
+          <w:szCs w:val="20"/>
+        </w:rPr>
+        <w:drawing>
+          <wp:inline distT="0" distB="0" distL="0" distR="0" wp14:anchorId="33A2A9FC" wp14:editId="636CCC22">
+            <wp:extent cx="5727700" cy="3038475"/>
+            <wp:effectExtent l="0" t="0" r="0" b="0"/>
+            <wp:docPr id="20" name="Picture 20" descr="Graphical user interface&#10;&#10;Description automatically generated"/>
+            <wp:cNvGraphicFramePr>
+              <a:graphicFrameLocks xmlns:a="http://schemas.openxmlformats.org/drawingml/2006/main" noChangeAspect="1"/>
+            </wp:cNvGraphicFramePr>
+            <a:graphic xmlns:a="http://schemas.openxmlformats.org/drawingml/2006/main">
+              <a:graphicData uri="http://schemas.openxmlformats.org/drawingml/2006/picture">
+                <pic:pic xmlns:pic="http://schemas.openxmlformats.org/drawingml/2006/picture">
+                  <pic:nvPicPr>
+                    <pic:cNvPr id="20" name="Picture 20" descr="Graphical user interface&#10;&#10;Description automatically generated"/>
+                    <pic:cNvPicPr/>
+                  </pic:nvPicPr>
+                  <pic:blipFill>
+                    <a:blip r:embed="rId19">
+                      <a:extLst>
+                        <a:ext uri="{28A0092B-C50C-407E-A947-70E740481C1C}">
+                          <a14:useLocalDpi xmlns:a14="http://schemas.microsoft.com/office/drawing/2010/main" val="0"/>
+                        </a:ext>
+                      </a:extLst>
+                    </a:blip>
+                    <a:stretch>
+                      <a:fillRect/>
+                    </a:stretch>
+                  </pic:blipFill>
+                  <pic:spPr>
+                    <a:xfrm>
+                      <a:off x="0" y="0"/>
+                      <a:ext cx="5727700" cy="3038475"/>
+                    </a:xfrm>
+                    <a:prstGeom prst="rect">
+                      <a:avLst/>
+                    </a:prstGeom>
+                  </pic:spPr>
+                </pic:pic>
+              </a:graphicData>
+            </a:graphic>
+          </wp:inline>
+        </w:drawing>
+      </w:r>
+      <w:r>
+        <w:rPr>
+          <w:rFonts w:ascii="Arial" w:hAnsi="Arial" w:cs="Arial"/>
+        </w:rPr>
+        <w:br/>
+      </w:r>
+      <w:r>
+        <w:rPr>
+          <w:rFonts w:ascii="Arial" w:hAnsi="Arial" w:cs="Arial"/>
+        </w:rPr>
+        <w:br/>
+      </w:r>
+    </w:p>
+    <w:p>
+      <w:pPr>
+        <w:rPr>
+          <w:rFonts w:ascii="Arial" w:hAnsi="Arial" w:cs="Arial"/>
+          <w:sz w:val="20"/>
+          <w:szCs w:val="20"/>
+        </w:rPr>
+      </w:pPr>
+      <w:r>
+        <w:rPr>
+          <w:rFonts w:ascii="Arial" w:hAnsi="Arial" w:cs="Arial"/>
+        </w:rPr>
+        <w:t>Edit Product:</w:t>
+      </w:r>
+      <w:r>
+        <w:rPr>
+          <w:rFonts w:ascii="Arial" w:hAnsi="Arial" w:cs="Arial"/>
+        </w:rPr>
+        <w:t xml:space="preserve"> Allows the administrator to edit product information.</w:t>
+      </w:r>
+      <w:r>
+        <w:rPr>
+          <w:rFonts w:ascii="Arial" w:hAnsi="Arial" w:cs="Arial"/>
+          <w:sz w:val="20"/>
+          <w:szCs w:val="20"/>
+        </w:rPr>
+        <w:br w:type="page"/>
+      </w:r>
+    </w:p>
+    <w:p>
+      <w:pPr>
+        <w:rPr>
+          <w:rFonts w:ascii="Arial" w:hAnsi="Arial" w:cs="Arial"/>
+        </w:rPr>
+      </w:pPr>
+      <w:r>
+        <w:rPr>
+          <w:rFonts w:ascii="Arial" w:hAnsi="Arial" w:cs="Arial"/>
+          <w:noProof/>
+          <w:sz w:val="20"/>
+          <w:szCs w:val="20"/>
+        </w:rPr>
+        <w:lastRenderedPageBreak/>
+        <w:drawing>
+          <wp:inline distT="0" distB="0" distL="0" distR="0" wp14:anchorId="24723FE2" wp14:editId="6A9B3A1B">
+            <wp:extent cx="5727700" cy="3028315"/>
+            <wp:effectExtent l="0" t="0" r="0" b="0"/>
+            <wp:docPr id="21" name="Picture 21" descr="Graphical user interface&#10;&#10;Description automatically generated"/>
+            <wp:cNvGraphicFramePr>
+              <a:graphicFrameLocks xmlns:a="http://schemas.openxmlformats.org/drawingml/2006/main" noChangeAspect="1"/>
+            </wp:cNvGraphicFramePr>
+            <a:graphic xmlns:a="http://schemas.openxmlformats.org/drawingml/2006/main">
+              <a:graphicData uri="http://schemas.openxmlformats.org/drawingml/2006/picture">
+                <pic:pic xmlns:pic="http://schemas.openxmlformats.org/drawingml/2006/picture">
+                  <pic:nvPicPr>
+                    <pic:cNvPr id="21" name="Picture 21" descr="Graphical user interface&#10;&#10;Description automatically generated"/>
+                    <pic:cNvPicPr/>
+                  </pic:nvPicPr>
+                  <pic:blipFill>
+                    <a:blip r:embed="rId20">
+                      <a:extLst>
+                        <a:ext uri="{28A0092B-C50C-407E-A947-70E740481C1C}">
+                          <a14:useLocalDpi xmlns:a14="http://schemas.microsoft.com/office/drawing/2010/main" val="0"/>
+                        </a:ext>
+                      </a:extLst>
+                    </a:blip>
+                    <a:stretch>
+                      <a:fillRect/>
+                    </a:stretch>
+                  </pic:blipFill>
+                  <pic:spPr>
+                    <a:xfrm>
+                      <a:off x="0" y="0"/>
+                      <a:ext cx="5727700" cy="3028315"/>
+                    </a:xfrm>
+                    <a:prstGeom prst="rect">
+                      <a:avLst/>
+                    </a:prstGeom>
+                  </pic:spPr>
+                </pic:pic>
+              </a:graphicData>
+            </a:graphic>
+          </wp:inline>
+        </w:drawing>
+      </w:r>
+      <w:r>
+        <w:rPr>
+          <w:rFonts w:ascii="Arial" w:hAnsi="Arial" w:cs="Arial"/>
+          <w:sz w:val="20"/>
+          <w:szCs w:val="20"/>
+        </w:rPr>
+        <w:br/>
+      </w:r>
+      <w:r>
+        <w:rPr>
+          <w:rFonts w:ascii="Arial" w:hAnsi="Arial" w:cs="Arial"/>
+          <w:sz w:val="20"/>
+          <w:szCs w:val="20"/>
+        </w:rPr>
+        <w:br/>
+      </w:r>
+      <w:r>
+        <w:rPr>
+          <w:rFonts w:ascii="Arial" w:hAnsi="Arial" w:cs="Arial"/>
+        </w:rPr>
+        <w:t>Department Main Page:</w:t>
+      </w:r>
+      <w:r>
+        <w:rPr>
+          <w:rFonts w:ascii="Arial" w:hAnsi="Arial" w:cs="Arial"/>
+        </w:rPr>
+        <w:t xml:space="preserve"> Show all of the departments currently in the company.</w:t>
+      </w:r>
+      <w:r>
+        <w:rPr>
+          <w:rFonts w:ascii="Arial" w:hAnsi="Arial" w:cs="Arial"/>
+        </w:rPr>
+        <w:br/>
+      </w:r>
+      <w:r>
+        <w:rPr>
+          <w:rFonts w:ascii="Arial" w:hAnsi="Arial" w:cs="Arial"/>
+        </w:rPr>
+        <w:br/>
+      </w:r>
+      <w:r>
+        <w:rPr>
+          <w:rFonts w:ascii="Arial" w:hAnsi="Arial" w:cs="Arial"/>
+        </w:rPr>
+        <w:br/>
+      </w:r>
+      <w:r>
+        <w:rPr>
+          <w:rFonts w:ascii="Arial" w:hAnsi="Arial" w:cs="Arial"/>
+          <w:noProof/>
+        </w:rPr>
+        <w:drawing>
+          <wp:inline distT="0" distB="0" distL="0" distR="0" wp14:anchorId="2F4AFF22" wp14:editId="510B733C">
+            <wp:extent cx="5727700" cy="3007995"/>
+            <wp:effectExtent l="0" t="0" r="0" b="1905"/>
+            <wp:docPr id="22" name="Picture 22" descr="Graphical user interface, text&#10;&#10;Description automatically generated"/>
+            <wp:cNvGraphicFramePr>
+              <a:graphicFrameLocks xmlns:a="http://schemas.openxmlformats.org/drawingml/2006/main" noChangeAspect="1"/>
+            </wp:cNvGraphicFramePr>
+            <a:graphic xmlns:a="http://schemas.openxmlformats.org/drawingml/2006/main">
+              <a:graphicData uri="http://schemas.openxmlformats.org/drawingml/2006/picture">
+                <pic:pic xmlns:pic="http://schemas.openxmlformats.org/drawingml/2006/picture">
+                  <pic:nvPicPr>
+                    <pic:cNvPr id="22" name="Picture 22" descr="Graphical user interface, text&#10;&#10;Description automatically generated"/>
+                    <pic:cNvPicPr/>
+                  </pic:nvPicPr>
+                  <pic:blipFill>
+                    <a:blip r:embed="rId21">
+                      <a:extLst>
+                        <a:ext uri="{28A0092B-C50C-407E-A947-70E740481C1C}">
+                          <a14:useLocalDpi xmlns:a14="http://schemas.microsoft.com/office/drawing/2010/main" val="0"/>
+                        </a:ext>
+                      </a:extLst>
+                    </a:blip>
+                    <a:stretch>
+                      <a:fillRect/>
+                    </a:stretch>
+                  </pic:blipFill>
+                  <pic:spPr>
+                    <a:xfrm>
+                      <a:off x="0" y="0"/>
+                      <a:ext cx="5727700" cy="3007995"/>
+                    </a:xfrm>
+                    <a:prstGeom prst="rect">
+                      <a:avLst/>
+                    </a:prstGeom>
+                  </pic:spPr>
+                </pic:pic>
+              </a:graphicData>
+            </a:graphic>
+          </wp:inline>
+        </w:drawing>
+      </w:r>
+      <w:r>
+        <w:rPr>
+          <w:rFonts w:ascii="Arial" w:hAnsi="Arial" w:cs="Arial"/>
+        </w:rPr>
+        <w:br/>
+      </w:r>
+      <w:r>
+        <w:rPr>
+          <w:rFonts w:ascii="Arial" w:hAnsi="Arial" w:cs="Arial"/>
+          <w:sz w:val="20"/>
+          <w:szCs w:val="20"/>
+        </w:rPr>
+        <w:br/>
+      </w:r>
+      <w:r>
+        <w:rPr>
+          <w:rFonts w:ascii="Arial" w:hAnsi="Arial" w:cs="Arial"/>
+          <w:sz w:val="20"/>
+          <w:szCs w:val="20"/>
+        </w:rPr>
+        <w:br/>
+      </w:r>
+      <w:r>
+        <w:rPr>
+          <w:rFonts w:ascii="Arial" w:hAnsi="Arial" w:cs="Arial"/>
+        </w:rPr>
+        <w:t>Add Department:</w:t>
+      </w:r>
+      <w:r>
+        <w:rPr>
+          <w:rFonts w:ascii="Arial" w:hAnsi="Arial" w:cs="Arial"/>
+        </w:rPr>
+        <w:t xml:space="preserve"> This screen allows the administrator to make a new department.</w:t>
+      </w:r>
+    </w:p>
+    <w:p>
+      <w:pPr>
+        <w:rPr>
+          <w:rFonts w:ascii="Arial" w:hAnsi="Arial" w:cs="Arial"/>
+        </w:rPr>
+      </w:pPr>
+    </w:p>
+    <w:p>
+      <w:pPr>
+        <w:rPr>
+          <w:rFonts w:ascii="Arial" w:hAnsi="Arial" w:cs="Arial"/>
+        </w:rPr>
+      </w:pPr>
+    </w:p>
+    <w:p>
+      <w:pPr>
+        <w:rPr>
+          <w:rFonts w:ascii="Arial" w:hAnsi="Arial" w:cs="Arial"/>
+        </w:rPr>
+      </w:pPr>
+    </w:p>
+    <w:p>
+      <w:pPr>
+        <w:rPr>
+          <w:rFonts w:ascii="Arial" w:hAnsi="Arial" w:cs="Arial"/>
+          <w:sz w:val="20"/>
+          <w:szCs w:val="20"/>
+        </w:rPr>
+      </w:pPr>
+      <w:r>
+        <w:rPr>
+          <w:rFonts w:ascii="Arial" w:hAnsi="Arial" w:cs="Arial"/>
+          <w:sz w:val="20"/>
+          <w:szCs w:val="20"/>
+        </w:rPr>
+        <w:br w:type="page"/>
+      </w:r>
+    </w:p>
+    <w:p>
+      <w:pPr>
+        <w:rPr>
+          <w:rFonts w:ascii="Arial" w:hAnsi="Arial" w:cs="Arial"/>
+          <w:sz w:val="20"/>
+          <w:szCs w:val="20"/>
+        </w:rPr>
+      </w:pPr>
+      <w:r>
+        <w:rPr>
+          <w:rFonts w:ascii="Arial" w:hAnsi="Arial" w:cs="Arial"/>
+          <w:noProof/>
+          <w:sz w:val="20"/>
+          <w:szCs w:val="20"/>
+        </w:rPr>
+        <w:lastRenderedPageBreak/>
+        <w:drawing>
+          <wp:inline distT="0" distB="0" distL="0" distR="0" wp14:anchorId="1AC7B96B" wp14:editId="07A759FB">
+            <wp:extent cx="5727700" cy="3004820"/>
+            <wp:effectExtent l="0" t="0" r="0" b="5080"/>
+            <wp:docPr id="23" name="Picture 23" descr="Graphical user interface&#10;&#10;Description automatically generated"/>
+            <wp:cNvGraphicFramePr>
+              <a:graphicFrameLocks xmlns:a="http://schemas.openxmlformats.org/drawingml/2006/main" noChangeAspect="1"/>
+            </wp:cNvGraphicFramePr>
+            <a:graphic xmlns:a="http://schemas.openxmlformats.org/drawingml/2006/main">
+              <a:graphicData uri="http://schemas.openxmlformats.org/drawingml/2006/picture">
+                <pic:pic xmlns:pic="http://schemas.openxmlformats.org/drawingml/2006/picture">
+                  <pic:nvPicPr>
+                    <pic:cNvPr id="23" name="Picture 23" descr="Graphical user interface&#10;&#10;Description automatically generated"/>
+                    <pic:cNvPicPr/>
+                  </pic:nvPicPr>
+                  <pic:blipFill>
+                    <a:blip r:embed="rId22">
+                      <a:extLst>
+                        <a:ext uri="{28A0092B-C50C-407E-A947-70E740481C1C}">
+                          <a14:useLocalDpi xmlns:a14="http://schemas.microsoft.com/office/drawing/2010/main" val="0"/>
+                        </a:ext>
+                      </a:extLst>
+                    </a:blip>
+                    <a:stretch>
+                      <a:fillRect/>
+                    </a:stretch>
+                  </pic:blipFill>
+                  <pic:spPr>
+                    <a:xfrm>
+                      <a:off x="0" y="0"/>
+                      <a:ext cx="5727700" cy="3004820"/>
+                    </a:xfrm>
+                    <a:prstGeom prst="rect">
+                      <a:avLst/>
+                    </a:prstGeom>
+                  </pic:spPr>
+                </pic:pic>
+              </a:graphicData>
+            </a:graphic>
+          </wp:inline>
+        </w:drawing>
+      </w:r>
+      <w:r>
+        <w:rPr>
+          <w:rFonts w:ascii="Arial" w:hAnsi="Arial" w:cs="Arial"/>
+          <w:sz w:val="20"/>
+          <w:szCs w:val="20"/>
+        </w:rPr>
+        <w:br/>
+      </w:r>
+      <w:r>
+        <w:rPr>
+          <w:rFonts w:ascii="Arial" w:hAnsi="Arial" w:cs="Arial"/>
+          <w:sz w:val="20"/>
+          <w:szCs w:val="20"/>
+        </w:rPr>
+        <w:br/>
+      </w:r>
+      <w:r>
+        <w:rPr>
+          <w:rFonts w:ascii="Arial" w:hAnsi="Arial" w:cs="Arial"/>
+        </w:rPr>
+        <w:t>Edit Department:</w:t>
+      </w:r>
+      <w:r>
+        <w:rPr>
+          <w:rFonts w:ascii="Arial" w:hAnsi="Arial" w:cs="Arial"/>
+        </w:rPr>
+        <w:t xml:space="preserve"> Allows the user to edit the name of a department.</w:t>
+      </w:r>
+      <w:r>
+        <w:rPr>
+          <w:rFonts w:ascii="Arial" w:hAnsi="Arial" w:cs="Arial"/>
+        </w:rPr>
+        <w:br/>
+      </w:r>
+      <w:r>
+        <w:rPr>
+          <w:rFonts w:ascii="Arial" w:hAnsi="Arial" w:cs="Arial"/>
+        </w:rPr>
+        <w:br/>
+      </w:r>
+      <w:r>
+        <w:rPr>
+          <w:rFonts w:ascii="Arial" w:hAnsi="Arial" w:cs="Arial"/>
+        </w:rPr>
+        <w:br/>
+      </w:r>
+      <w:r>
+        <w:rPr>
+          <w:rFonts w:ascii="Arial" w:hAnsi="Arial" w:cs="Arial"/>
+        </w:rPr>
+        <w:br/>
+      </w:r>
+      <w:r>
+        <w:rPr>
+          <w:rFonts w:ascii="Arial" w:hAnsi="Arial" w:cs="Arial"/>
+          <w:noProof/>
+          <w:sz w:val="20"/>
+          <w:szCs w:val="20"/>
+        </w:rPr>
+        <w:drawing>
+          <wp:inline distT="0" distB="0" distL="0" distR="0" wp14:anchorId="14074D06" wp14:editId="18DF46B0">
+            <wp:extent cx="5727700" cy="3034665"/>
+            <wp:effectExtent l="0" t="0" r="0" b="635"/>
+            <wp:docPr id="24" name="Picture 24" descr="Graphical user interface, application&#10;&#10;Description automatically generated"/>
+            <wp:cNvGraphicFramePr>
+              <a:graphicFrameLocks xmlns:a="http://schemas.openxmlformats.org/drawingml/2006/main" noChangeAspect="1"/>
+            </wp:cNvGraphicFramePr>
+            <a:graphic xmlns:a="http://schemas.openxmlformats.org/drawingml/2006/main">
+              <a:graphicData uri="http://schemas.openxmlformats.org/drawingml/2006/picture">
+                <pic:pic xmlns:pic="http://schemas.openxmlformats.org/drawingml/2006/picture">
+                  <pic:nvPicPr>
+                    <pic:cNvPr id="24" name="Picture 24" descr="Graphical user interface, application&#10;&#10;Description automatically generated"/>
+                    <pic:cNvPicPr/>
+                  </pic:nvPicPr>
+                  <pic:blipFill>
+                    <a:blip r:embed="rId23">
+                      <a:extLst>
+                        <a:ext uri="{28A0092B-C50C-407E-A947-70E740481C1C}">
+                          <a14:useLocalDpi xmlns:a14="http://schemas.microsoft.com/office/drawing/2010/main" val="0"/>
+                        </a:ext>
+                      </a:extLst>
+                    </a:blip>
+                    <a:stretch>
+                      <a:fillRect/>
+                    </a:stretch>
+                  </pic:blipFill>
+                  <pic:spPr>
+                    <a:xfrm>
+                      <a:off x="0" y="0"/>
+                      <a:ext cx="5727700" cy="3034665"/>
+                    </a:xfrm>
+                    <a:prstGeom prst="rect">
+                      <a:avLst/>
+                    </a:prstGeom>
+                  </pic:spPr>
+                </pic:pic>
+              </a:graphicData>
+            </a:graphic>
+          </wp:inline>
+        </w:drawing>
+      </w:r>
+      <w:r>
+        <w:rPr>
+          <w:rFonts w:ascii="Arial" w:hAnsi="Arial" w:cs="Arial"/>
+        </w:rPr>
+        <w:br/>
+      </w:r>
+      <w:r>
+        <w:rPr>
+          <w:rFonts w:ascii="Arial" w:hAnsi="Arial" w:cs="Arial"/>
+        </w:rPr>
+        <w:br/>
+      </w:r>
+      <w:r>
+        <w:rPr>
+          <w:rFonts w:ascii="Arial" w:hAnsi="Arial" w:cs="Arial"/>
+        </w:rPr>
+        <w:br/>
+        <w:t>Roles Main Screen:</w:t>
+      </w:r>
+      <w:r>
+        <w:rPr>
+          <w:rFonts w:ascii="Arial" w:hAnsi="Arial" w:cs="Arial"/>
+        </w:rPr>
+        <w:t xml:space="preserve"> This screen allows the administrator to see all of the roles currently assigned in the company. Note that each department has its own Manager.</w:t>
+      </w:r>
+      <w:r>
+        <w:rPr>
+          <w:rFonts w:ascii="Arial" w:hAnsi="Arial" w:cs="Arial"/>
+          <w:sz w:val="20"/>
+          <w:szCs w:val="20"/>
+        </w:rPr>
+        <w:br w:type="page"/>
+      </w:r>
+    </w:p>
+    <w:p>
+      <w:pPr>
+        <w:rPr>
+          <w:rFonts w:ascii="Arial" w:hAnsi="Arial" w:cs="Arial"/>
+        </w:rPr>
+      </w:pPr>
+      <w:r>
+        <w:rPr>
+          <w:rFonts w:ascii="Arial" w:hAnsi="Arial" w:cs="Arial"/>
+          <w:noProof/>
+          <w:sz w:val="20"/>
+          <w:szCs w:val="20"/>
+        </w:rPr>
+        <w:lastRenderedPageBreak/>
+        <w:drawing>
+          <wp:inline distT="0" distB="0" distL="0" distR="0" wp14:anchorId="2F3CBF90" wp14:editId="0C820C21">
+            <wp:extent cx="5727700" cy="3017520"/>
+            <wp:effectExtent l="0" t="0" r="0" b="5080"/>
+            <wp:docPr id="25" name="Picture 25" descr="Graphical user interface&#10;&#10;Description automatically generated"/>
+            <wp:cNvGraphicFramePr>
+              <a:graphicFrameLocks xmlns:a="http://schemas.openxmlformats.org/drawingml/2006/main" noChangeAspect="1"/>
+            </wp:cNvGraphicFramePr>
+            <a:graphic xmlns:a="http://schemas.openxmlformats.org/drawingml/2006/main">
+              <a:graphicData uri="http://schemas.openxmlformats.org/drawingml/2006/picture">
+                <pic:pic xmlns:pic="http://schemas.openxmlformats.org/drawingml/2006/picture">
+                  <pic:nvPicPr>
+                    <pic:cNvPr id="25" name="Picture 25" descr="Graphical user interface&#10;&#10;Description automatically generated"/>
+                    <pic:cNvPicPr/>
+                  </pic:nvPicPr>
+                  <pic:blipFill>
+                    <a:blip r:embed="rId24">
+                      <a:extLst>
+                        <a:ext uri="{28A0092B-C50C-407E-A947-70E740481C1C}">
+                          <a14:useLocalDpi xmlns:a14="http://schemas.microsoft.com/office/drawing/2010/main" val="0"/>
+                        </a:ext>
+                      </a:extLst>
+                    </a:blip>
+                    <a:stretch>
+                      <a:fillRect/>
+                    </a:stretch>
+                  </pic:blipFill>
+                  <pic:spPr>
+                    <a:xfrm>
+                      <a:off x="0" y="0"/>
+                      <a:ext cx="5727700" cy="3017520"/>
+                    </a:xfrm>
+                    <a:prstGeom prst="rect">
+                      <a:avLst/>
+                    </a:prstGeom>
+                  </pic:spPr>
+                </pic:pic>
+              </a:graphicData>
+            </a:graphic>
+          </wp:inline>
+        </w:drawing>
+      </w:r>
+      <w:r>
+        <w:rPr>
+          <w:rFonts w:ascii="Arial" w:hAnsi="Arial" w:cs="Arial"/>
+          <w:sz w:val="20"/>
+          <w:szCs w:val="20"/>
+        </w:rPr>
+        <w:br/>
+      </w:r>
+      <w:r>
+        <w:rPr>
+          <w:rFonts w:ascii="Arial" w:hAnsi="Arial" w:cs="Arial"/>
+          <w:sz w:val="20"/>
+          <w:szCs w:val="20"/>
+        </w:rPr>
+        <w:br/>
+      </w:r>
+      <w:r>
+        <w:rPr>
+          <w:rFonts w:ascii="Arial" w:hAnsi="Arial" w:cs="Arial"/>
+          <w:sz w:val="20"/>
+          <w:szCs w:val="20"/>
+        </w:rPr>
+        <w:br/>
+      </w:r>
+      <w:r>
+        <w:rPr>
+          <w:rFonts w:ascii="Arial" w:hAnsi="Arial" w:cs="Arial"/>
+        </w:rPr>
+        <w:t>Add Role:</w:t>
+      </w:r>
+      <w:r>
+        <w:rPr>
+          <w:rFonts w:ascii="Arial" w:hAnsi="Arial" w:cs="Arial"/>
+        </w:rPr>
+        <w:t xml:space="preserve"> This screen allows the administrator to add a new role for a department.</w:t>
+      </w:r>
+      <w:r>
+        <w:rPr>
+          <w:rFonts w:ascii="Arial" w:hAnsi="Arial" w:cs="Arial"/>
+        </w:rPr>
+        <w:br/>
+      </w:r>
+      <w:r>
+        <w:rPr>
+          <w:rFonts w:ascii="Arial" w:hAnsi="Arial" w:cs="Arial"/>
+        </w:rPr>
+        <w:br/>
+      </w:r>
+      <w:r>
+        <w:rPr>
+          <w:rFonts w:ascii="Arial" w:hAnsi="Arial" w:cs="Arial"/>
+        </w:rPr>
+        <w:br/>
+      </w:r>
+      <w:r>
+        <w:rPr>
+          <w:rFonts w:ascii="Arial" w:hAnsi="Arial" w:cs="Arial"/>
+        </w:rPr>
+        <w:br/>
+      </w:r>
+      <w:r>
+        <w:rPr>
+          <w:rFonts w:ascii="Arial" w:hAnsi="Arial" w:cs="Arial"/>
+          <w:noProof/>
+          <w:sz w:val="20"/>
+          <w:szCs w:val="20"/>
+        </w:rPr>
+        <w:drawing>
+          <wp:inline distT="0" distB="0" distL="0" distR="0" wp14:anchorId="4E8A1F99" wp14:editId="79368AE7">
+            <wp:extent cx="5727700" cy="3023870"/>
+            <wp:effectExtent l="0" t="0" r="0" b="0"/>
+            <wp:docPr id="26" name="Picture 26" descr="Graphical user interface&#10;&#10;Description automatically generated"/>
+            <wp:cNvGraphicFramePr>
+              <a:graphicFrameLocks xmlns:a="http://schemas.openxmlformats.org/drawingml/2006/main" noChangeAspect="1"/>
+            </wp:cNvGraphicFramePr>
+            <a:graphic xmlns:a="http://schemas.openxmlformats.org/drawingml/2006/main">
+              <a:graphicData uri="http://schemas.openxmlformats.org/drawingml/2006/picture">
+                <pic:pic xmlns:pic="http://schemas.openxmlformats.org/drawingml/2006/picture">
+                  <pic:nvPicPr>
+                    <pic:cNvPr id="26" name="Picture 26" descr="Graphical user interface&#10;&#10;Description automatically generated"/>
+                    <pic:cNvPicPr/>
+                  </pic:nvPicPr>
+                  <pic:blipFill>
+                    <a:blip r:embed="rId25">
+                      <a:extLst>
+                        <a:ext uri="{28A0092B-C50C-407E-A947-70E740481C1C}">
+                          <a14:useLocalDpi xmlns:a14="http://schemas.microsoft.com/office/drawing/2010/main" val="0"/>
+                        </a:ext>
+                      </a:extLst>
+                    </a:blip>
+                    <a:stretch>
+                      <a:fillRect/>
+                    </a:stretch>
+                  </pic:blipFill>
+                  <pic:spPr>
+                    <a:xfrm>
+                      <a:off x="0" y="0"/>
+                      <a:ext cx="5727700" cy="3023870"/>
+                    </a:xfrm>
+                    <a:prstGeom prst="rect">
+                      <a:avLst/>
+                    </a:prstGeom>
+                  </pic:spPr>
+                </pic:pic>
+              </a:graphicData>
+            </a:graphic>
+          </wp:inline>
+        </w:drawing>
+      </w:r>
+      <w:r>
+        <w:rPr>
+          <w:rFonts w:ascii="Arial" w:hAnsi="Arial" w:cs="Arial"/>
+        </w:rPr>
+        <w:br/>
+      </w:r>
+      <w:r>
+        <w:rPr>
+          <w:rFonts w:ascii="Arial" w:hAnsi="Arial" w:cs="Arial"/>
+        </w:rPr>
+        <w:br/>
+      </w:r>
+      <w:r>
+        <w:rPr>
+          <w:rFonts w:ascii="Arial" w:hAnsi="Arial" w:cs="Arial"/>
+        </w:rPr>
+        <w:br/>
+        <w:t>View Role:</w:t>
+      </w:r>
+      <w:r>
+        <w:rPr>
+          <w:rFonts w:ascii="Arial" w:hAnsi="Arial" w:cs="Arial"/>
+        </w:rPr>
+        <w:t xml:space="preserve"> This screen allows the administrator to edit a current role for a department.</w:t>
+      </w:r>
+    </w:p>
+    <w:p>
+      <w:pPr>
+        <w:rPr>
+          <w:rFonts w:ascii="Arial" w:hAnsi="Arial" w:cs="Arial"/>
+        </w:rPr>
+      </w:pPr>
+    </w:p>
+    <w:p>
+      <w:pPr>
+        <w:rPr>
+          <w:rFonts w:ascii="Arial" w:hAnsi="Arial" w:cs="Arial"/>
+        </w:rPr>
+      </w:pPr>
+    </w:p>
+    <w:p>
+      <w:pPr>
+        <w:rPr>
+          <w:rFonts w:ascii="Arial" w:hAnsi="Arial" w:cs="Arial"/>
+        </w:rPr>
+      </w:pPr>
+      <w:r>
+        <w:rPr>
+          <w:rFonts w:ascii="Arial" w:hAnsi="Arial" w:cs="Arial"/>
+        </w:rPr>
+        <w:br w:type="page"/>
+      </w:r>
+    </w:p>
+    <w:p>
+      <w:pPr>
+        <w:rPr>
+          <w:rFonts w:ascii="Arial" w:hAnsi="Arial" w:cs="Arial"/>
+        </w:rPr>
+      </w:pPr>
+      <w:r>
+        <w:rPr>
+          <w:rFonts w:ascii="Arial" w:hAnsi="Arial" w:cs="Arial"/>
+          <w:noProof/>
+          <w:sz w:val="20"/>
+          <w:szCs w:val="20"/>
+        </w:rPr>
+        <w:lastRenderedPageBreak/>
+        <w:drawing>
+          <wp:inline distT="0" distB="0" distL="0" distR="0" wp14:anchorId="327A6BD6" wp14:editId="2FA41360">
+            <wp:extent cx="5727700" cy="3041650"/>
+            <wp:effectExtent l="0" t="0" r="0" b="6350"/>
+            <wp:docPr id="27" name="Picture 27" descr="Calendar&#10;&#10;Description automatically generated"/>
+            <wp:cNvGraphicFramePr>
+              <a:graphicFrameLocks xmlns:a="http://schemas.openxmlformats.org/drawingml/2006/main" noChangeAspect="1"/>
+            </wp:cNvGraphicFramePr>
+            <a:graphic xmlns:a="http://schemas.openxmlformats.org/drawingml/2006/main">
+              <a:graphicData uri="http://schemas.openxmlformats.org/drawingml/2006/picture">
+                <pic:pic xmlns:pic="http://schemas.openxmlformats.org/drawingml/2006/picture">
+                  <pic:nvPicPr>
+                    <pic:cNvPr id="27" name="Picture 27" descr="Calendar&#10;&#10;Description automatically generated"/>
+                    <pic:cNvPicPr/>
+                  </pic:nvPicPr>
+                  <pic:blipFill>
+                    <a:blip r:embed="rId26">
+                      <a:extLst>
+                        <a:ext uri="{28A0092B-C50C-407E-A947-70E740481C1C}">
+                          <a14:useLocalDpi xmlns:a14="http://schemas.microsoft.com/office/drawing/2010/main" val="0"/>
+                        </a:ext>
+                      </a:extLst>
+                    </a:blip>
+                    <a:stretch>
+                      <a:fillRect/>
+                    </a:stretch>
+                  </pic:blipFill>
+                  <pic:spPr>
+                    <a:xfrm>
+                      <a:off x="0" y="0"/>
+                      <a:ext cx="5727700" cy="3041650"/>
+                    </a:xfrm>
+                    <a:prstGeom prst="rect">
+                      <a:avLst/>
+                    </a:prstGeom>
+                  </pic:spPr>
+                </pic:pic>
+              </a:graphicData>
+            </a:graphic>
+          </wp:inline>
+        </w:drawing>
+      </w:r>
+      <w:r>
+        <w:rPr>
+          <w:rFonts w:ascii="Arial" w:hAnsi="Arial" w:cs="Arial"/>
+          <w:sz w:val="20"/>
+          <w:szCs w:val="20"/>
+        </w:rPr>
+        <w:br/>
+      </w:r>
+      <w:r>
+        <w:rPr>
+          <w:rFonts w:ascii="Arial" w:hAnsi="Arial" w:cs="Arial"/>
+          <w:sz w:val="20"/>
+          <w:szCs w:val="20"/>
+        </w:rPr>
+        <w:br/>
+      </w:r>
+      <w:r>
+        <w:rPr>
+          <w:rFonts w:ascii="Arial" w:hAnsi="Arial" w:cs="Arial"/>
+        </w:rPr>
+        <w:t>Schedules Main Screen:</w:t>
+      </w:r>
+      <w:r>
+        <w:rPr>
+          <w:rFonts w:ascii="Arial" w:hAnsi="Arial" w:cs="Arial"/>
+        </w:rPr>
+        <w:t xml:space="preserve"> This screen provides the user with an overview of the weeks where schedules have been assigned and where there are still outstanding schedules to be assigned.</w:t>
+      </w:r>
+      <w:r>
+        <w:rPr>
+          <w:rFonts w:ascii="Arial" w:hAnsi="Arial" w:cs="Arial"/>
+        </w:rPr>
+        <w:br/>
+      </w:r>
+      <w:r>
+        <w:rPr>
+          <w:rFonts w:ascii="Arial" w:hAnsi="Arial" w:cs="Arial"/>
+        </w:rPr>
+        <w:br/>
+      </w:r>
+      <w:r>
+        <w:rPr>
+          <w:rFonts w:ascii="Arial" w:hAnsi="Arial" w:cs="Arial"/>
+        </w:rPr>
+        <w:br/>
+      </w:r>
+    </w:p>
+    <w:p>
+      <w:pPr>
+        <w:rPr>
+          <w:rFonts w:ascii="Arial" w:hAnsi="Arial" w:cs="Arial"/>
+        </w:rPr>
+      </w:pPr>
+    </w:p>
+    <w:p>
+      <w:pPr>
+        <w:rPr>
+          <w:rFonts w:ascii="Arial" w:hAnsi="Arial" w:cs="Arial"/>
+        </w:rPr>
+      </w:pPr>
+      <w:r>
+        <w:rPr>
+          <w:rFonts w:ascii="Arial" w:hAnsi="Arial" w:cs="Arial"/>
+          <w:noProof/>
+        </w:rPr>
+        <w:drawing>
+          <wp:inline distT="0" distB="0" distL="0" distR="0" wp14:anchorId="2632F475" wp14:editId="28BA04F3">
+            <wp:extent cx="5727700" cy="3027680"/>
+            <wp:effectExtent l="0" t="0" r="0" b="0"/>
+            <wp:docPr id="30" name="Picture 30" descr="Graphical user interface&#10;&#10;Description automatically generated"/>
+            <wp:cNvGraphicFramePr>
+              <a:graphicFrameLocks xmlns:a="http://schemas.openxmlformats.org/drawingml/2006/main" noChangeAspect="1"/>
+            </wp:cNvGraphicFramePr>
+            <a:graphic xmlns:a="http://schemas.openxmlformats.org/drawingml/2006/main">
+              <a:graphicData uri="http://schemas.openxmlformats.org/drawingml/2006/picture">
+                <pic:pic xmlns:pic="http://schemas.openxmlformats.org/drawingml/2006/picture">
+                  <pic:nvPicPr>
+                    <pic:cNvPr id="30" name="Picture 30" descr="Graphical user interface&#10;&#10;Description automatically generated"/>
+                    <pic:cNvPicPr/>
+                  </pic:nvPicPr>
+                  <pic:blipFill>
+                    <a:blip r:embed="rId27">
+                      <a:extLst>
+                        <a:ext uri="{28A0092B-C50C-407E-A947-70E740481C1C}">
+                          <a14:useLocalDpi xmlns:a14="http://schemas.microsoft.com/office/drawing/2010/main" val="0"/>
+                        </a:ext>
+                      </a:extLst>
+                    </a:blip>
+                    <a:stretch>
+                      <a:fillRect/>
+                    </a:stretch>
+                  </pic:blipFill>
+                  <pic:spPr>
+                    <a:xfrm>
+                      <a:off x="0" y="0"/>
+                      <a:ext cx="5727700" cy="3027680"/>
+                    </a:xfrm>
+                    <a:prstGeom prst="rect">
+                      <a:avLst/>
+                    </a:prstGeom>
+                  </pic:spPr>
+                </pic:pic>
+              </a:graphicData>
+            </a:graphic>
+          </wp:inline>
+        </w:drawing>
+      </w:r>
+    </w:p>
+    <w:p>
+      <w:pPr>
+        <w:rPr>
+          <w:rFonts w:ascii="Arial" w:hAnsi="Arial" w:cs="Arial"/>
+        </w:rPr>
+      </w:pPr>
+    </w:p>
+    <w:p>
+      <w:pPr>
+        <w:rPr>
+          <w:rFonts w:ascii="Arial" w:hAnsi="Arial" w:cs="Arial"/>
+          <w:sz w:val="20"/>
+          <w:szCs w:val="20"/>
+        </w:rPr>
+      </w:pPr>
+      <w:r>
+        <w:rPr>
+          <w:rFonts w:ascii="Arial" w:hAnsi="Arial" w:cs="Arial"/>
+        </w:rPr>
+        <w:t xml:space="preserve">Create Automated </w:t>
+      </w:r>
+      <w:r>
+        <w:rPr>
+          <w:rFonts w:ascii="Arial" w:hAnsi="Arial" w:cs="Arial"/>
+        </w:rPr>
+        <w:t>S</w:t>
+      </w:r>
+      <w:r>
+        <w:rPr>
+          <w:rFonts w:ascii="Arial" w:hAnsi="Arial" w:cs="Arial"/>
+        </w:rPr>
+        <w:t>cheduling:</w:t>
+      </w:r>
+      <w:r>
+        <w:rPr>
+          <w:rFonts w:ascii="Arial" w:hAnsi="Arial" w:cs="Arial"/>
+        </w:rPr>
+        <w:t xml:space="preserve"> Here the administrator chooses the week number and the year. This will allow the system to automatically assign a schedule to the chosen week.</w:t>
+      </w:r>
+      <w:r>
+        <w:rPr>
+          <w:rFonts w:ascii="Arial" w:hAnsi="Arial" w:cs="Arial"/>
+          <w:sz w:val="20"/>
+          <w:szCs w:val="20"/>
+        </w:rPr>
+        <w:br w:type="page"/>
+      </w:r>
+    </w:p>
+    <w:p>
+      <w:pPr>
+        <w:rPr>
+          <w:rFonts w:ascii="Arial" w:hAnsi="Arial" w:cs="Arial"/>
+          <w:sz w:val="20"/>
+          <w:szCs w:val="20"/>
+        </w:rPr>
+      </w:pPr>
+      <w:r>
+        <w:rPr>
+          <w:rFonts w:ascii="Arial" w:hAnsi="Arial" w:cs="Arial"/>
+          <w:noProof/>
+          <w:sz w:val="20"/>
+          <w:szCs w:val="20"/>
+        </w:rPr>
+        <w:lastRenderedPageBreak/>
+        <w:drawing>
+          <wp:inline distT="0" distB="0" distL="0" distR="0" wp14:anchorId="1CF14FD8" wp14:editId="314F388F">
+            <wp:extent cx="5727700" cy="3044825"/>
+            <wp:effectExtent l="0" t="0" r="0" b="3175"/>
+            <wp:docPr id="31" name="Picture 31" descr="Graphical user interface, website&#10;&#10;Description automatically generated"/>
+            <wp:cNvGraphicFramePr>
+              <a:graphicFrameLocks xmlns:a="http://schemas.openxmlformats.org/drawingml/2006/main" noChangeAspect="1"/>
+            </wp:cNvGraphicFramePr>
+            <a:graphic xmlns:a="http://schemas.openxmlformats.org/drawingml/2006/main">
+              <a:graphicData uri="http://schemas.openxmlformats.org/drawingml/2006/picture">
+                <pic:pic xmlns:pic="http://schemas.openxmlformats.org/drawingml/2006/picture">
+                  <pic:nvPicPr>
+                    <pic:cNvPr id="31" name="Picture 31" descr="Graphical user interface, website&#10;&#10;Description automatically generated"/>
+                    <pic:cNvPicPr/>
+                  </pic:nvPicPr>
+                  <pic:blipFill>
+                    <a:blip r:embed="rId28">
+                      <a:extLst>
+                        <a:ext uri="{28A0092B-C50C-407E-A947-70E740481C1C}">
+                          <a14:useLocalDpi xmlns:a14="http://schemas.microsoft.com/office/drawing/2010/main" val="0"/>
+                        </a:ext>
+                      </a:extLst>
+                    </a:blip>
+                    <a:stretch>
+                      <a:fillRect/>
+                    </a:stretch>
+                  </pic:blipFill>
+                  <pic:spPr>
+                    <a:xfrm>
+                      <a:off x="0" y="0"/>
+                      <a:ext cx="5727700" cy="3044825"/>
+                    </a:xfrm>
+                    <a:prstGeom prst="rect">
+                      <a:avLst/>
+                    </a:prstGeom>
+                  </pic:spPr>
+                </pic:pic>
+              </a:graphicData>
+            </a:graphic>
+          </wp:inline>
+        </w:drawing>
+      </w:r>
+      <w:r>
+        <w:rPr>
+          <w:rFonts w:ascii="Arial" w:hAnsi="Arial" w:cs="Arial"/>
+          <w:sz w:val="20"/>
+          <w:szCs w:val="20"/>
+        </w:rPr>
+        <w:br/>
+      </w:r>
+      <w:r>
+        <w:rPr>
+          <w:rFonts w:ascii="Arial" w:hAnsi="Arial" w:cs="Arial"/>
+          <w:sz w:val="20"/>
+          <w:szCs w:val="20"/>
+        </w:rPr>
+        <w:br/>
+      </w:r>
+    </w:p>
+    <w:p>
+      <w:pPr>
+        <w:rPr>
+          <w:rFonts w:ascii="Arial" w:hAnsi="Arial" w:cs="Arial"/>
+        </w:rPr>
+      </w:pPr>
+      <w:r>
+        <w:rPr>
+          <w:rFonts w:ascii="Arial" w:hAnsi="Arial" w:cs="Arial"/>
+        </w:rPr>
+        <w:t>Cart Screen</w:t>
+      </w:r>
+      <w:r>
+        <w:rPr>
+          <w:rFonts w:ascii="Arial" w:hAnsi="Arial" w:cs="Arial"/>
+        </w:rPr>
+        <w:t>:</w:t>
+      </w:r>
+      <w:r>
+        <w:rPr>
+          <w:rFonts w:ascii="Arial" w:hAnsi="Arial" w:cs="Arial"/>
+        </w:rPr>
+        <w:t xml:space="preserve"> This screen is shown when checking out items. The number of products in stock changes when the stock is added to a cart. This links immediately to the database. </w:t>
+      </w:r>
+    </w:p>
+    <w:p>
+      <w:pPr>
+        <w:rPr>
+          <w:rFonts w:ascii="Arial" w:hAnsi="Arial" w:cs="Arial"/>
+        </w:rPr>
+      </w:pPr>
+    </w:p>
+    <w:p>
+      <w:pPr>
+        <w:rPr>
+          <w:rFonts w:ascii="Arial" w:hAnsi="Arial" w:cs="Arial"/>
+        </w:rPr>
+      </w:pPr>
+      <w:r>
+        <w:rPr>
+          <w:rFonts w:ascii="Arial" w:hAnsi="Arial" w:cs="Arial"/>
+        </w:rPr>
+        <w:br/>
+      </w:r>
+      <w:r>
+        <w:rPr>
+          <w:rFonts w:ascii="Arial" w:hAnsi="Arial" w:cs="Arial"/>
+        </w:rPr>
+        <w:br/>
+      </w:r>
+      <w:r>
+        <w:rPr>
+          <w:rFonts w:ascii="Arial" w:hAnsi="Arial" w:cs="Arial"/>
+          <w:noProof/>
+        </w:rPr>
+        <w:drawing>
+          <wp:inline distT="0" distB="0" distL="0" distR="0" wp14:anchorId="71B0CCAC" wp14:editId="23B569AA">
+            <wp:extent cx="5727700" cy="3034665"/>
+            <wp:effectExtent l="0" t="0" r="0" b="635"/>
+            <wp:docPr id="32" name="Picture 32" descr="Graphical user interface, text&#10;&#10;Description automatically generated"/>
+            <wp:cNvGraphicFramePr>
+              <a:graphicFrameLocks xmlns:a="http://schemas.openxmlformats.org/drawingml/2006/main" noChangeAspect="1"/>
+            </wp:cNvGraphicFramePr>
+            <a:graphic xmlns:a="http://schemas.openxmlformats.org/drawingml/2006/main">
+              <a:graphicData uri="http://schemas.openxmlformats.org/drawingml/2006/picture">
+                <pic:pic xmlns:pic="http://schemas.openxmlformats.org/drawingml/2006/picture">
+                  <pic:nvPicPr>
+                    <pic:cNvPr id="32" name="Picture 32" descr="Graphical user interface, text&#10;&#10;Description automatically generated"/>
+                    <pic:cNvPicPr/>
+                  </pic:nvPicPr>
+                  <pic:blipFill>
+                    <a:blip r:embed="rId29">
+                      <a:extLst>
+                        <a:ext uri="{28A0092B-C50C-407E-A947-70E740481C1C}">
+                          <a14:useLocalDpi xmlns:a14="http://schemas.microsoft.com/office/drawing/2010/main" val="0"/>
+                        </a:ext>
+                      </a:extLst>
+                    </a:blip>
+                    <a:stretch>
+                      <a:fillRect/>
+                    </a:stretch>
+                  </pic:blipFill>
+                  <pic:spPr>
+                    <a:xfrm>
+                      <a:off x="0" y="0"/>
+                      <a:ext cx="5727700" cy="3034665"/>
+                    </a:xfrm>
+                    <a:prstGeom prst="rect">
+                      <a:avLst/>
+                    </a:prstGeom>
+                  </pic:spPr>
+                </pic:pic>
+              </a:graphicData>
+            </a:graphic>
+          </wp:inline>
+        </w:drawing>
+      </w:r>
+      <w:r>
+        <w:rPr>
+          <w:rFonts w:ascii="Arial" w:hAnsi="Arial" w:cs="Arial"/>
+        </w:rPr>
+        <w:br/>
+      </w:r>
+    </w:p>
+    <w:p>
+      <w:pPr>
+        <w:rPr>
+          <w:rFonts w:ascii="Arial" w:hAnsi="Arial" w:cs="Arial"/>
+          <w:sz w:val="20"/>
+          <w:szCs w:val="20"/>
+        </w:rPr>
+      </w:pPr>
+      <w:r>
+        <w:rPr>
+          <w:rFonts w:ascii="Arial" w:hAnsi="Arial" w:cs="Arial"/>
+        </w:rPr>
+        <w:t xml:space="preserve">Restocking Page: </w:t>
+      </w:r>
+      <w:r>
+        <w:rPr>
+          <w:rFonts w:ascii="Arial" w:hAnsi="Arial" w:cs="Arial"/>
+        </w:rPr>
+        <w:t>This page is seen by the stock manager who approves the restocking request when they are requested by another employee in the company.</w:t>
+      </w:r>
+      <w:r>
+        <w:rPr>
+          <w:rFonts w:ascii="Arial" w:hAnsi="Arial" w:cs="Arial"/>
+          <w:sz w:val="20"/>
+          <w:szCs w:val="20"/>
+        </w:rPr>
+        <w:br w:type="page"/>
       </w:r>
     </w:p>
     <w:p>
@@ -10017,7 +11685,7 @@
                     <pic:cNvPicPr/>
                   </pic:nvPicPr>
                   <pic:blipFill>
-                    <a:blip r:embed="rId15" cstate="print">
+                    <a:blip r:embed="rId30" cstate="print">
                       <a:extLst>
                         <a:ext uri="{28A0092B-C50C-407E-A947-70E740481C1C}">
                           <a14:useLocalDpi xmlns:a14="http://schemas.microsoft.com/office/drawing/2010/main" val="0"/>
@@ -10128,7 +11796,7 @@
                     <pic:cNvPicPr/>
                   </pic:nvPicPr>
                   <pic:blipFill>
-                    <a:blip r:embed="rId16" cstate="print">
+                    <a:blip r:embed="rId31" cstate="print">
                       <a:extLst>
                         <a:ext uri="{28A0092B-C50C-407E-A947-70E740481C1C}">
                           <a14:useLocalDpi xmlns:a14="http://schemas.microsoft.com/office/drawing/2010/main" val="0"/>
@@ -10250,7 +11918,7 @@
                     <pic:cNvPicPr/>
                   </pic:nvPicPr>
                   <pic:blipFill>
-                    <a:blip r:embed="rId17" cstate="print">
+                    <a:blip r:embed="rId32" cstate="print">
                       <a:extLst>
                         <a:ext uri="{28A0092B-C50C-407E-A947-70E740481C1C}">
                           <a14:useLocalDpi xmlns:a14="http://schemas.microsoft.com/office/drawing/2010/main" val="0"/>
@@ -10315,8 +11983,8 @@
       </w:r>
     </w:p>
     <w:sectPr>
-      <w:footerReference w:type="even" r:id="rId18"/>
-      <w:footerReference w:type="default" r:id="rId19"/>
+      <w:footerReference w:type="even" r:id="rId33"/>
+      <w:footerReference w:type="default" r:id="rId34"/>
       <w:pgSz w:w="11900" w:h="16840"/>
       <w:pgMar w:top="1440" w:right="1440" w:bottom="1440" w:left="1440" w:header="708" w:footer="708" w:gutter="0"/>
       <w:pgNumType w:start="0"/>
@@ -10360,11 +12028,6 @@
         <w:docPartUnique/>
       </w:docPartObj>
     </w:sdtPr>
-    <w:sdtEndPr>
-      <w:rPr>
-        <w:rStyle w:val="PageNumber"/>
-      </w:rPr>
-    </w:sdtEndPr>
     <w:sdtContent>
       <w:p>
         <w:pPr>
@@ -10417,11 +12080,6 @@
         <w:docPartUnique/>
       </w:docPartObj>
     </w:sdtPr>
-    <w:sdtEndPr>
-      <w:rPr>
-        <w:rStyle w:val="PageNumber"/>
-      </w:rPr>
-    </w:sdtEndPr>
     <w:sdtContent>
       <w:p>
         <w:pPr>

</xml_diff>